<commit_message>
temp commit- most of the question
</commit_message>
<xml_diff>
--- a/mmn12/q3.docx
+++ b/mmn12/q3.docx
@@ -244,7 +244,7 @@
                 <w:rPr>
                   <w:rFonts w:eastAsiaTheme="minorEastAsia"/>
                 </w:rPr>
-                <m:t>i</m:t>
+                <m:t>j</m:t>
               </m:r>
             </m:num>
             <m:den>
@@ -535,7 +535,13 @@
                     <w:rPr>
                       <w:rFonts w:eastAsiaTheme="minorEastAsia"/>
                     </w:rPr>
-                    <m:t>ia</m:t>
+                    <m:t>j</m:t>
+                  </m:r>
+                  <m:r>
+                    <w:rPr>
+                      <w:rFonts w:eastAsiaTheme="minorEastAsia"/>
+                    </w:rPr>
+                    <m:t>a</m:t>
                   </m:r>
                 </m:sup>
               </m:sSup>
@@ -567,7 +573,19 @@
                     <w:rPr>
                       <w:rFonts w:eastAsiaTheme="minorEastAsia"/>
                     </w:rPr>
-                    <m:t>-ia</m:t>
+                    <m:t>-</m:t>
+                  </m:r>
+                  <m:r>
+                    <w:rPr>
+                      <w:rFonts w:eastAsiaTheme="minorEastAsia"/>
+                    </w:rPr>
+                    <m:t>j</m:t>
+                  </m:r>
+                  <m:r>
+                    <w:rPr>
+                      <w:rFonts w:eastAsiaTheme="minorEastAsia"/>
+                    </w:rPr>
+                    <m:t>a</m:t>
                   </m:r>
                 </m:sup>
               </m:sSup>
@@ -577,7 +595,13 @@
                 <w:rPr>
                   <w:rFonts w:eastAsiaTheme="minorEastAsia"/>
                 </w:rPr>
-                <m:t>2i</m:t>
+                <m:t>2</m:t>
+              </m:r>
+              <m:r>
+                <w:rPr>
+                  <w:rFonts w:eastAsiaTheme="minorEastAsia"/>
+                </w:rPr>
+                <m:t>j</m:t>
               </m:r>
             </m:den>
           </m:f>
@@ -667,7 +691,7 @@
                     <w:rPr>
                       <w:rFonts w:eastAsiaTheme="minorEastAsia"/>
                     </w:rPr>
-                    <m:t>i</m:t>
+                    <m:t>j</m:t>
                   </m:r>
                   <m:r>
                     <m:t>2π</m:t>
@@ -757,7 +781,13 @@
                     <w:rPr>
                       <w:rFonts w:eastAsiaTheme="minorEastAsia"/>
                     </w:rPr>
-                    <m:t>-i</m:t>
+                    <m:t>-</m:t>
+                  </m:r>
+                  <m:r>
+                    <w:rPr>
+                      <w:rFonts w:eastAsiaTheme="minorEastAsia"/>
+                    </w:rPr>
+                    <m:t>j</m:t>
                   </m:r>
                   <m:r>
                     <m:t>2π</m:t>
@@ -825,7 +855,13 @@
                 <w:rPr>
                   <w:rFonts w:eastAsiaTheme="minorEastAsia"/>
                 </w:rPr>
-                <m:t>2i</m:t>
+                <m:t>2</m:t>
+              </m:r>
+              <m:r>
+                <w:rPr>
+                  <w:rFonts w:eastAsiaTheme="minorEastAsia"/>
+                </w:rPr>
+                <m:t>j</m:t>
               </m:r>
             </m:den>
           </m:f>
@@ -838,18 +874,11 @@
           <w:rFonts w:eastAsiaTheme="minorEastAsia"/>
         </w:rPr>
       </w:pPr>
-    </w:p>
-    <w:p>
-      <w:pPr>
-        <w:rPr>
-          <w:rFonts w:eastAsiaTheme="minorEastAsia"/>
-        </w:rPr>
-      </w:pPr>
       <w:r>
         <w:rPr>
           <w:rFonts w:eastAsiaTheme="minorEastAsia"/>
         </w:rPr>
-        <w:t>FROM HERE ITS JUST GUESSES</w:t>
+        <w:t>Helper:</w:t>
       </w:r>
     </w:p>
     <w:p>
@@ -860,26 +889,19 @@
       </w:pPr>
       <m:oMathPara>
         <m:oMath>
-          <m:acc>
-            <m:accPr>
-              <m:ctrlPr>
-                <w:rPr>
-                  <w:rFonts w:eastAsiaTheme="minorEastAsia"/>
-                  <w:i/>
-                </w:rPr>
-              </m:ctrlPr>
-            </m:accPr>
-            <m:e>
-              <m:r>
-                <w:rPr>
-                  <w:rFonts w:eastAsiaTheme="minorEastAsia"/>
-                </w:rPr>
-                <m:t>δ</m:t>
-              </m:r>
-            </m:e>
-          </m:acc>
+          <m:r>
+            <m:rPr>
+              <m:scr m:val="script"/>
+            </m:rPr>
+            <w:rPr>
+              <w:rFonts w:eastAsiaTheme="minorEastAsia"/>
+            </w:rPr>
+            <m:t>F</m:t>
+          </m:r>
           <m:d>
             <m:dPr>
+              <m:begChr m:val="["/>
+              <m:endChr m:val="]"/>
               <m:ctrlPr>
                 <w:rPr>
                   <w:rFonts w:eastAsiaTheme="minorEastAsia"/>
@@ -892,66 +914,102 @@
                 <w:rPr>
                   <w:rFonts w:eastAsiaTheme="minorEastAsia"/>
                 </w:rPr>
-                <m:t>m-</m:t>
+                <m:t>δ</m:t>
               </m:r>
-              <m:sSub>
-                <m:sSubPr>
+              <m:d>
+                <m:dPr>
                   <m:ctrlPr>
                     <w:rPr>
                       <w:rFonts w:eastAsiaTheme="minorEastAsia"/>
                       <w:i/>
                     </w:rPr>
                   </m:ctrlPr>
-                </m:sSubPr>
+                </m:dPr>
                 <m:e>
                   <m:r>
                     <w:rPr>
                       <w:rFonts w:eastAsiaTheme="minorEastAsia"/>
                     </w:rPr>
-                    <m:t>u</m:t>
+                    <m:t>x</m:t>
                   </m:r>
+                  <m:r>
+                    <w:rPr>
+                      <w:rFonts w:eastAsiaTheme="minorEastAsia"/>
+                    </w:rPr>
+                    <m:t>-</m:t>
+                  </m:r>
+                  <m:sSub>
+                    <m:sSubPr>
+                      <m:ctrlPr>
+                        <w:rPr>
+                          <w:rFonts w:eastAsiaTheme="minorEastAsia"/>
+                          <w:i/>
+                        </w:rPr>
+                      </m:ctrlPr>
+                    </m:sSubPr>
+                    <m:e>
+                      <m:r>
+                        <w:rPr>
+                          <w:rFonts w:eastAsiaTheme="minorEastAsia"/>
+                        </w:rPr>
+                        <m:t>u</m:t>
+                      </m:r>
+                    </m:e>
+                    <m:sub>
+                      <m:r>
+                        <w:rPr>
+                          <w:rFonts w:eastAsiaTheme="minorEastAsia"/>
+                        </w:rPr>
+                        <m:t>0</m:t>
+                      </m:r>
+                    </m:sub>
+                  </m:sSub>
+                  <m:r>
+                    <w:rPr>
+                      <w:rFonts w:eastAsiaTheme="minorEastAsia"/>
+                    </w:rPr>
+                    <m:t>,</m:t>
+                  </m:r>
+                  <m:r>
+                    <w:rPr>
+                      <w:rFonts w:eastAsiaTheme="minorEastAsia"/>
+                    </w:rPr>
+                    <m:t>y</m:t>
+                  </m:r>
+                  <m:r>
+                    <w:rPr>
+                      <w:rFonts w:eastAsiaTheme="minorEastAsia"/>
+                    </w:rPr>
+                    <m:t>-</m:t>
+                  </m:r>
+                  <m:sSub>
+                    <m:sSubPr>
+                      <m:ctrlPr>
+                        <w:rPr>
+                          <w:rFonts w:eastAsiaTheme="minorEastAsia"/>
+                          <w:i/>
+                        </w:rPr>
+                      </m:ctrlPr>
+                    </m:sSubPr>
+                    <m:e>
+                      <m:r>
+                        <w:rPr>
+                          <w:rFonts w:eastAsiaTheme="minorEastAsia"/>
+                        </w:rPr>
+                        <m:t>v</m:t>
+                      </m:r>
+                    </m:e>
+                    <m:sub>
+                      <m:r>
+                        <w:rPr>
+                          <w:rFonts w:eastAsiaTheme="minorEastAsia"/>
+                        </w:rPr>
+                        <m:t>0</m:t>
+                      </m:r>
+                    </m:sub>
+                  </m:sSub>
                 </m:e>
-                <m:sub>
-                  <m:r>
-                    <w:rPr>
-                      <w:rFonts w:eastAsiaTheme="minorEastAsia"/>
-                    </w:rPr>
-                    <m:t>0</m:t>
-                  </m:r>
-                </m:sub>
-              </m:sSub>
-              <m:r>
-                <w:rPr>
-                  <w:rFonts w:eastAsiaTheme="minorEastAsia"/>
-                </w:rPr>
-                <m:t>,n-</m:t>
-              </m:r>
-              <m:sSub>
-                <m:sSubPr>
-                  <m:ctrlPr>
-                    <w:rPr>
-                      <w:rFonts w:eastAsiaTheme="minorEastAsia"/>
-                      <w:i/>
-                    </w:rPr>
-                  </m:ctrlPr>
-                </m:sSubPr>
-                <m:e>
-                  <m:r>
-                    <w:rPr>
-                      <w:rFonts w:eastAsiaTheme="minorEastAsia"/>
-                    </w:rPr>
-                    <m:t>v</m:t>
-                  </m:r>
-                </m:e>
-                <m:sub>
-                  <m:r>
-                    <w:rPr>
-                      <w:rFonts w:eastAsiaTheme="minorEastAsia"/>
-                    </w:rPr>
-                    <m:t>0</m:t>
-                  </m:r>
-                </m:sub>
-              </m:sSub>
+              </m:d>
             </m:e>
           </m:d>
           <m:r>
@@ -979,7 +1037,7 @@
                 <w:rPr>
                   <w:rFonts w:eastAsiaTheme="minorEastAsia"/>
                 </w:rPr>
-                <m:t>m=0</m:t>
+                <m:t>x=0</m:t>
               </m:r>
             </m:sub>
             <m:sup>
@@ -1007,7 +1065,7 @@
                     <w:rPr>
                       <w:rFonts w:eastAsiaTheme="minorEastAsia"/>
                     </w:rPr>
-                    <m:t>n=0</m:t>
+                    <m:t>y=0</m:t>
                   </m:r>
                 </m:sub>
                 <m:sup>
@@ -1039,7 +1097,13 @@
                         <w:rPr>
                           <w:rFonts w:eastAsiaTheme="minorEastAsia"/>
                         </w:rPr>
-                        <m:t>m-</m:t>
+                        <m:t>x</m:t>
+                      </m:r>
+                      <m:r>
+                        <w:rPr>
+                          <w:rFonts w:eastAsiaTheme="minorEastAsia"/>
+                        </w:rPr>
+                        <m:t>-</m:t>
                       </m:r>
                       <m:sSub>
                         <m:sSubPr>
@@ -1071,7 +1135,13 @@
                         <w:rPr>
                           <w:rFonts w:eastAsiaTheme="minorEastAsia"/>
                         </w:rPr>
-                        <m:t>,n-</m:t>
+                        <m:t>,y</m:t>
+                      </m:r>
+                      <m:r>
+                        <w:rPr>
+                          <w:rFonts w:eastAsiaTheme="minorEastAsia"/>
+                        </w:rPr>
+                        <m:t>-</m:t>
                       </m:r>
                       <m:sSub>
                         <m:sSubPr>
@@ -1101,12 +1171,6 @@
                       </m:sSub>
                     </m:e>
                   </m:d>
-                  <m:r>
-                    <w:rPr>
-                      <w:rFonts w:eastAsiaTheme="minorEastAsia"/>
-                    </w:rPr>
-                    <m:t>×</m:t>
-                  </m:r>
                   <m:sSup>
                     <m:sSupPr>
                       <m:ctrlPr>
@@ -1129,7 +1193,7 @@
                         <w:rPr>
                           <w:rFonts w:eastAsiaTheme="minorEastAsia"/>
                         </w:rPr>
-                        <m:t>-i2π</m:t>
+                        <m:t>-j2π</m:t>
                       </m:r>
                       <m:d>
                         <m:dPr>
@@ -1155,7 +1219,7 @@
                                 <w:rPr>
                                   <w:rFonts w:eastAsiaTheme="minorEastAsia"/>
                                 </w:rPr>
-                                <m:t>um</m:t>
+                                <m:t>ux</m:t>
                               </m:r>
                             </m:num>
                             <m:den>
@@ -1187,7 +1251,669 @@
                                 <w:rPr>
                                   <w:rFonts w:eastAsiaTheme="minorEastAsia"/>
                                 </w:rPr>
-                                <m:t>vn</m:t>
+                                <m:t>vy</m:t>
+                              </m:r>
+                            </m:num>
+                            <m:den>
+                              <m:r>
+                                <w:rPr>
+                                  <w:rFonts w:eastAsiaTheme="minorEastAsia"/>
+                                </w:rPr>
+                                <m:t>N</m:t>
+                              </m:r>
+                            </m:den>
+                          </m:f>
+                        </m:e>
+                      </m:d>
+                    </m:sup>
+                  </m:sSup>
+                </m:e>
+              </m:nary>
+            </m:e>
+          </m:nary>
+          <m:r>
+            <m:rPr>
+              <m:aln/>
+            </m:rPr>
+            <w:rPr>
+              <w:rFonts w:eastAsiaTheme="minorEastAsia"/>
+            </w:rPr>
+            <m:t>=</m:t>
+          </m:r>
+          <m:sSup>
+            <m:sSupPr>
+              <m:ctrlPr>
+                <w:rPr>
+                  <w:rFonts w:eastAsiaTheme="minorEastAsia"/>
+                  <w:i/>
+                </w:rPr>
+              </m:ctrlPr>
+            </m:sSupPr>
+            <m:e>
+              <m:r>
+                <w:rPr>
+                  <w:rFonts w:eastAsiaTheme="minorEastAsia"/>
+                </w:rPr>
+                <m:t>e</m:t>
+              </m:r>
+            </m:e>
+            <m:sup>
+              <m:r>
+                <w:rPr>
+                  <w:rFonts w:eastAsiaTheme="minorEastAsia"/>
+                </w:rPr>
+                <m:t>-j2π</m:t>
+              </m:r>
+              <m:d>
+                <m:dPr>
+                  <m:ctrlPr>
+                    <w:rPr>
+                      <w:rFonts w:eastAsiaTheme="minorEastAsia"/>
+                      <w:i/>
+                    </w:rPr>
+                  </m:ctrlPr>
+                </m:dPr>
+                <m:e>
+                  <m:f>
+                    <m:fPr>
+                      <m:ctrlPr>
+                        <w:rPr>
+                          <w:rFonts w:eastAsiaTheme="minorEastAsia"/>
+                          <w:i/>
+                        </w:rPr>
+                      </m:ctrlPr>
+                    </m:fPr>
+                    <m:num>
+                      <m:sSub>
+                        <m:sSubPr>
+                          <m:ctrlPr>
+                            <w:rPr>
+                              <w:rFonts w:eastAsiaTheme="minorEastAsia"/>
+                              <w:i/>
+                            </w:rPr>
+                          </m:ctrlPr>
+                        </m:sSubPr>
+                        <m:e>
+                          <m:r>
+                            <w:rPr>
+                              <w:rFonts w:eastAsiaTheme="minorEastAsia"/>
+                            </w:rPr>
+                            <m:t>u</m:t>
+                          </m:r>
+                        </m:e>
+                        <m:sub>
+                          <m:r>
+                            <w:rPr>
+                              <w:rFonts w:eastAsiaTheme="minorEastAsia"/>
+                            </w:rPr>
+                            <m:t>0</m:t>
+                          </m:r>
+                        </m:sub>
+                      </m:sSub>
+                      <m:r>
+                        <w:rPr>
+                          <w:rFonts w:eastAsiaTheme="minorEastAsia"/>
+                        </w:rPr>
+                        <m:t>u</m:t>
+                      </m:r>
+                    </m:num>
+                    <m:den>
+                      <m:r>
+                        <w:rPr>
+                          <w:rFonts w:eastAsiaTheme="minorEastAsia"/>
+                        </w:rPr>
+                        <m:t>M</m:t>
+                      </m:r>
+                    </m:den>
+                  </m:f>
+                  <m:r>
+                    <w:rPr>
+                      <w:rFonts w:eastAsiaTheme="minorEastAsia"/>
+                    </w:rPr>
+                    <m:t>+</m:t>
+                  </m:r>
+                  <m:f>
+                    <m:fPr>
+                      <m:ctrlPr>
+                        <w:rPr>
+                          <w:rFonts w:eastAsiaTheme="minorEastAsia"/>
+                          <w:i/>
+                        </w:rPr>
+                      </m:ctrlPr>
+                    </m:fPr>
+                    <m:num>
+                      <m:sSub>
+                        <m:sSubPr>
+                          <m:ctrlPr>
+                            <w:rPr>
+                              <w:rFonts w:eastAsiaTheme="minorEastAsia"/>
+                              <w:i/>
+                            </w:rPr>
+                          </m:ctrlPr>
+                        </m:sSubPr>
+                        <m:e>
+                          <m:r>
+                            <w:rPr>
+                              <w:rFonts w:eastAsiaTheme="minorEastAsia"/>
+                            </w:rPr>
+                            <m:t>v</m:t>
+                          </m:r>
+                        </m:e>
+                        <m:sub>
+                          <m:r>
+                            <w:rPr>
+                              <w:rFonts w:eastAsiaTheme="minorEastAsia"/>
+                            </w:rPr>
+                            <m:t>0</m:t>
+                          </m:r>
+                        </m:sub>
+                      </m:sSub>
+                      <m:r>
+                        <w:rPr>
+                          <w:rFonts w:eastAsiaTheme="minorEastAsia"/>
+                        </w:rPr>
+                        <m:t>v</m:t>
+                      </m:r>
+                    </m:num>
+                    <m:den>
+                      <m:r>
+                        <w:rPr>
+                          <w:rFonts w:eastAsiaTheme="minorEastAsia"/>
+                        </w:rPr>
+                        <m:t>N</m:t>
+                      </m:r>
+                    </m:den>
+                  </m:f>
+                </m:e>
+              </m:d>
+            </m:sup>
+          </m:sSup>
+        </m:oMath>
+      </m:oMathPara>
+    </w:p>
+    <w:p>
+      <w:pPr>
+        <w:rPr>
+          <w:rFonts w:eastAsiaTheme="minorEastAsia"/>
+        </w:rPr>
+      </w:pPr>
+      <w:r>
+        <w:rPr>
+          <w:rFonts w:eastAsiaTheme="minorEastAsia"/>
+        </w:rPr>
+        <w:t xml:space="preserve">Therefore, </w:t>
+      </w:r>
+      <m:oMath>
+        <m:r>
+          <w:rPr>
+            <w:rFonts w:eastAsiaTheme="minorEastAsia"/>
+          </w:rPr>
+          <m:t>δ</m:t>
+        </m:r>
+        <m:d>
+          <m:dPr>
+            <m:ctrlPr>
+              <w:rPr>
+                <w:rFonts w:eastAsiaTheme="minorEastAsia"/>
+                <w:i/>
+              </w:rPr>
+            </m:ctrlPr>
+          </m:dPr>
+          <m:e>
+            <m:r>
+              <w:rPr>
+                <w:rFonts w:eastAsiaTheme="minorEastAsia"/>
+              </w:rPr>
+              <m:t>x</m:t>
+            </m:r>
+            <m:r>
+              <w:rPr>
+                <w:rFonts w:eastAsiaTheme="minorEastAsia"/>
+              </w:rPr>
+              <m:t>-</m:t>
+            </m:r>
+            <m:sSub>
+              <m:sSubPr>
+                <m:ctrlPr>
+                  <w:rPr>
+                    <w:rFonts w:eastAsiaTheme="minorEastAsia"/>
+                    <w:i/>
+                  </w:rPr>
+                </m:ctrlPr>
+              </m:sSubPr>
+              <m:e>
+                <m:r>
+                  <w:rPr>
+                    <w:rFonts w:eastAsiaTheme="minorEastAsia"/>
+                  </w:rPr>
+                  <m:t>u</m:t>
+                </m:r>
+              </m:e>
+              <m:sub>
+                <m:r>
+                  <w:rPr>
+                    <w:rFonts w:eastAsiaTheme="minorEastAsia"/>
+                  </w:rPr>
+                  <m:t>0</m:t>
+                </m:r>
+              </m:sub>
+            </m:sSub>
+            <m:r>
+              <w:rPr>
+                <w:rFonts w:eastAsiaTheme="minorEastAsia"/>
+              </w:rPr>
+              <m:t>,</m:t>
+            </m:r>
+            <m:r>
+              <w:rPr>
+                <w:rFonts w:eastAsiaTheme="minorEastAsia"/>
+              </w:rPr>
+              <m:t>y</m:t>
+            </m:r>
+            <m:r>
+              <w:rPr>
+                <w:rFonts w:eastAsiaTheme="minorEastAsia"/>
+              </w:rPr>
+              <m:t>-</m:t>
+            </m:r>
+            <m:sSub>
+              <m:sSubPr>
+                <m:ctrlPr>
+                  <w:rPr>
+                    <w:rFonts w:eastAsiaTheme="minorEastAsia"/>
+                    <w:i/>
+                  </w:rPr>
+                </m:ctrlPr>
+              </m:sSubPr>
+              <m:e>
+                <m:r>
+                  <w:rPr>
+                    <w:rFonts w:eastAsiaTheme="minorEastAsia"/>
+                  </w:rPr>
+                  <m:t>v</m:t>
+                </m:r>
+              </m:e>
+              <m:sub>
+                <m:r>
+                  <w:rPr>
+                    <w:rFonts w:eastAsiaTheme="minorEastAsia"/>
+                  </w:rPr>
+                  <m:t>0</m:t>
+                </m:r>
+              </m:sub>
+            </m:sSub>
+          </m:e>
+        </m:d>
+        <m:r>
+          <w:rPr>
+            <w:rFonts w:eastAsiaTheme="minorEastAsia"/>
+          </w:rPr>
+          <m:t>↔</m:t>
+        </m:r>
+        <m:sSup>
+          <m:sSupPr>
+            <m:ctrlPr>
+              <w:rPr>
+                <w:rFonts w:eastAsiaTheme="minorEastAsia"/>
+                <w:i/>
+              </w:rPr>
+            </m:ctrlPr>
+          </m:sSupPr>
+          <m:e>
+            <m:r>
+              <w:rPr>
+                <w:rFonts w:eastAsiaTheme="minorEastAsia"/>
+              </w:rPr>
+              <m:t>e</m:t>
+            </m:r>
+          </m:e>
+          <m:sup>
+            <m:r>
+              <w:rPr>
+                <w:rFonts w:eastAsiaTheme="minorEastAsia"/>
+              </w:rPr>
+              <m:t>-j2π</m:t>
+            </m:r>
+            <m:d>
+              <m:dPr>
+                <m:ctrlPr>
+                  <w:rPr>
+                    <w:rFonts w:eastAsiaTheme="minorEastAsia"/>
+                    <w:i/>
+                  </w:rPr>
+                </m:ctrlPr>
+              </m:dPr>
+              <m:e>
+                <m:r>
+                  <w:rPr>
+                    <w:rFonts w:eastAsiaTheme="minorEastAsia"/>
+                  </w:rPr>
+                  <m:t>u×</m:t>
+                </m:r>
+                <m:f>
+                  <m:fPr>
+                    <m:ctrlPr>
+                      <w:rPr>
+                        <w:rFonts w:eastAsiaTheme="minorEastAsia"/>
+                        <w:i/>
+                      </w:rPr>
+                    </m:ctrlPr>
+                  </m:fPr>
+                  <m:num>
+                    <m:sSub>
+                      <m:sSubPr>
+                        <m:ctrlPr>
+                          <w:rPr>
+                            <w:rFonts w:eastAsiaTheme="minorEastAsia"/>
+                            <w:i/>
+                          </w:rPr>
+                        </m:ctrlPr>
+                      </m:sSubPr>
+                      <m:e>
+                        <m:r>
+                          <w:rPr>
+                            <w:rFonts w:eastAsiaTheme="minorEastAsia"/>
+                          </w:rPr>
+                          <m:t>u</m:t>
+                        </m:r>
+                      </m:e>
+                      <m:sub>
+                        <m:r>
+                          <w:rPr>
+                            <w:rFonts w:eastAsiaTheme="minorEastAsia"/>
+                          </w:rPr>
+                          <m:t>0</m:t>
+                        </m:r>
+                      </m:sub>
+                    </m:sSub>
+                  </m:num>
+                  <m:den>
+                    <m:r>
+                      <w:rPr>
+                        <w:rFonts w:eastAsiaTheme="minorEastAsia"/>
+                      </w:rPr>
+                      <m:t>M</m:t>
+                    </m:r>
+                  </m:den>
+                </m:f>
+                <m:r>
+                  <w:rPr>
+                    <w:rFonts w:eastAsiaTheme="minorEastAsia"/>
+                  </w:rPr>
+                  <m:t>+</m:t>
+                </m:r>
+                <m:r>
+                  <w:rPr>
+                    <w:rFonts w:eastAsiaTheme="minorEastAsia"/>
+                  </w:rPr>
+                  <m:t>v×</m:t>
+                </m:r>
+                <m:f>
+                  <m:fPr>
+                    <m:ctrlPr>
+                      <w:rPr>
+                        <w:rFonts w:eastAsiaTheme="minorEastAsia"/>
+                        <w:i/>
+                      </w:rPr>
+                    </m:ctrlPr>
+                  </m:fPr>
+                  <m:num>
+                    <m:sSub>
+                      <m:sSubPr>
+                        <m:ctrlPr>
+                          <w:rPr>
+                            <w:rFonts w:eastAsiaTheme="minorEastAsia"/>
+                            <w:i/>
+                          </w:rPr>
+                        </m:ctrlPr>
+                      </m:sSubPr>
+                      <m:e>
+                        <m:r>
+                          <w:rPr>
+                            <w:rFonts w:eastAsiaTheme="minorEastAsia"/>
+                          </w:rPr>
+                          <m:t>v</m:t>
+                        </m:r>
+                      </m:e>
+                      <m:sub>
+                        <m:r>
+                          <w:rPr>
+                            <w:rFonts w:eastAsiaTheme="minorEastAsia"/>
+                          </w:rPr>
+                          <m:t>0</m:t>
+                        </m:r>
+                      </m:sub>
+                    </m:sSub>
+                  </m:num>
+                  <m:den>
+                    <m:r>
+                      <w:rPr>
+                        <w:rFonts w:eastAsiaTheme="minorEastAsia"/>
+                      </w:rPr>
+                      <m:t>N</m:t>
+                    </m:r>
+                  </m:den>
+                </m:f>
+              </m:e>
+            </m:d>
+          </m:sup>
+        </m:sSup>
+      </m:oMath>
+    </w:p>
+    <w:p>
+      <w:pPr>
+        <w:rPr>
+          <w:rFonts w:eastAsiaTheme="minorEastAsia"/>
+        </w:rPr>
+      </w:pPr>
+      <m:oMathPara>
+        <m:oMath>
+          <m:acc>
+            <m:accPr>
+              <m:ctrlPr>
+                <w:rPr>
+                  <w:rFonts w:eastAsiaTheme="minorEastAsia"/>
+                  <w:i/>
+                </w:rPr>
+              </m:ctrlPr>
+            </m:accPr>
+            <m:e>
+              <m:r>
+                <w:rPr>
+                  <w:rFonts w:eastAsiaTheme="minorEastAsia"/>
+                </w:rPr>
+                <m:t>f</m:t>
+              </m:r>
+            </m:e>
+          </m:acc>
+          <m:d>
+            <m:dPr>
+              <m:ctrlPr>
+                <w:rPr>
+                  <w:rFonts w:eastAsiaTheme="minorEastAsia"/>
+                  <w:i/>
+                </w:rPr>
+              </m:ctrlPr>
+            </m:dPr>
+            <m:e>
+              <m:r>
+                <w:rPr>
+                  <w:rFonts w:eastAsiaTheme="minorEastAsia"/>
+                </w:rPr>
+                <m:t>u,v</m:t>
+              </m:r>
+            </m:e>
+          </m:d>
+          <m:r>
+            <m:rPr>
+              <m:aln/>
+            </m:rPr>
+            <w:rPr>
+              <w:rFonts w:eastAsiaTheme="minorEastAsia"/>
+            </w:rPr>
+            <m:t>=</m:t>
+          </m:r>
+          <m:nary>
+            <m:naryPr>
+              <m:chr m:val="∑"/>
+              <m:limLoc m:val="undOvr"/>
+              <m:ctrlPr>
+                <w:rPr>
+                  <w:rFonts w:eastAsiaTheme="minorEastAsia"/>
+                  <w:i/>
+                </w:rPr>
+              </m:ctrlPr>
+            </m:naryPr>
+            <m:sub>
+              <m:r>
+                <w:rPr>
+                  <w:rFonts w:eastAsiaTheme="minorEastAsia"/>
+                </w:rPr>
+                <m:t>x=0</m:t>
+              </m:r>
+            </m:sub>
+            <m:sup>
+              <m:r>
+                <w:rPr>
+                  <w:rFonts w:eastAsiaTheme="minorEastAsia"/>
+                </w:rPr>
+                <m:t>M-1</m:t>
+              </m:r>
+            </m:sup>
+            <m:e>
+              <m:nary>
+                <m:naryPr>
+                  <m:chr m:val="∑"/>
+                  <m:limLoc m:val="undOvr"/>
+                  <m:ctrlPr>
+                    <w:rPr>
+                      <w:rFonts w:eastAsiaTheme="minorEastAsia"/>
+                      <w:i/>
+                    </w:rPr>
+                  </m:ctrlPr>
+                </m:naryPr>
+                <m:sub>
+                  <m:r>
+                    <w:rPr>
+                      <w:rFonts w:eastAsiaTheme="minorEastAsia"/>
+                    </w:rPr>
+                    <m:t>y=0</m:t>
+                  </m:r>
+                </m:sub>
+                <m:sup>
+                  <m:r>
+                    <w:rPr>
+                      <w:rFonts w:eastAsiaTheme="minorEastAsia"/>
+                    </w:rPr>
+                    <m:t>N-1</m:t>
+                  </m:r>
+                </m:sup>
+                <m:e>
+                  <m:r>
+                    <w:rPr>
+                      <w:rFonts w:eastAsiaTheme="minorEastAsia"/>
+                    </w:rPr>
+                    <m:t>f</m:t>
+                  </m:r>
+                  <m:d>
+                    <m:dPr>
+                      <m:ctrlPr>
+                        <w:rPr>
+                          <w:rFonts w:eastAsiaTheme="minorEastAsia"/>
+                          <w:i/>
+                        </w:rPr>
+                      </m:ctrlPr>
+                    </m:dPr>
+                    <m:e>
+                      <m:r>
+                        <w:rPr>
+                          <w:rFonts w:eastAsiaTheme="minorEastAsia"/>
+                        </w:rPr>
+                        <m:t>x,y</m:t>
+                      </m:r>
+                    </m:e>
+                  </m:d>
+                  <m:sSup>
+                    <m:sSupPr>
+                      <m:ctrlPr>
+                        <w:rPr>
+                          <w:rFonts w:eastAsiaTheme="minorEastAsia"/>
+                          <w:i/>
+                        </w:rPr>
+                      </m:ctrlPr>
+                    </m:sSupPr>
+                    <m:e>
+                      <m:r>
+                        <w:rPr>
+                          <w:rFonts w:eastAsiaTheme="minorEastAsia"/>
+                        </w:rPr>
+                        <m:t>e</m:t>
+                      </m:r>
+                    </m:e>
+                    <m:sup>
+                      <m:r>
+                        <w:rPr>
+                          <w:rFonts w:eastAsiaTheme="minorEastAsia"/>
+                        </w:rPr>
+                        <m:t>-j2π</m:t>
+                      </m:r>
+                      <m:d>
+                        <m:dPr>
+                          <m:ctrlPr>
+                            <w:rPr>
+                              <w:rFonts w:eastAsiaTheme="minorEastAsia"/>
+                              <w:i/>
+                            </w:rPr>
+                          </m:ctrlPr>
+                        </m:dPr>
+                        <m:e>
+                          <m:f>
+                            <m:fPr>
+                              <m:ctrlPr>
+                                <w:rPr>
+                                  <w:rFonts w:eastAsiaTheme="minorEastAsia"/>
+                                  <w:i/>
+                                </w:rPr>
+                              </m:ctrlPr>
+                            </m:fPr>
+                            <m:num>
+                              <m:r>
+                                <w:rPr>
+                                  <w:rFonts w:eastAsiaTheme="minorEastAsia"/>
+                                </w:rPr>
+                                <m:t>ux</m:t>
+                              </m:r>
+                            </m:num>
+                            <m:den>
+                              <m:r>
+                                <w:rPr>
+                                  <w:rFonts w:eastAsiaTheme="minorEastAsia"/>
+                                </w:rPr>
+                                <m:t>M</m:t>
+                              </m:r>
+                            </m:den>
+                          </m:f>
+                          <m:r>
+                            <w:rPr>
+                              <w:rFonts w:eastAsiaTheme="minorEastAsia"/>
+                            </w:rPr>
+                            <m:t>+</m:t>
+                          </m:r>
+                          <m:f>
+                            <m:fPr>
+                              <m:ctrlPr>
+                                <w:rPr>
+                                  <w:rFonts w:eastAsiaTheme="minorEastAsia"/>
+                                  <w:i/>
+                                </w:rPr>
+                              </m:ctrlPr>
+                            </m:fPr>
+                            <m:num>
+                              <m:r>
+                                <w:rPr>
+                                  <w:rFonts w:eastAsiaTheme="minorEastAsia"/>
+                                </w:rPr>
+                                <m:t>vy</m:t>
                               </m:r>
                             </m:num>
                             <m:den>
@@ -1224,39 +1950,61 @@
             </w:rPr>
             <m:t>=</m:t>
           </m:r>
-          <m:sSup>
-            <m:sSupPr>
+          <m:nary>
+            <m:naryPr>
+              <m:chr m:val="∑"/>
+              <m:limLoc m:val="undOvr"/>
               <m:ctrlPr>
                 <w:rPr>
                   <w:rFonts w:eastAsiaTheme="minorEastAsia"/>
                   <w:i/>
                 </w:rPr>
               </m:ctrlPr>
-            </m:sSupPr>
-            <m:e>
+            </m:naryPr>
+            <m:sub>
               <m:r>
                 <w:rPr>
                   <w:rFonts w:eastAsiaTheme="minorEastAsia"/>
                 </w:rPr>
-                <m:t>e</m:t>
+                <m:t>x=0</m:t>
               </m:r>
-            </m:e>
+            </m:sub>
             <m:sup>
               <m:r>
                 <w:rPr>
                   <w:rFonts w:eastAsiaTheme="minorEastAsia"/>
                 </w:rPr>
-                <m:t>-i2π</m:t>
+                <m:t>M-1</m:t>
               </m:r>
-              <m:d>
-                <m:dPr>
+            </m:sup>
+            <m:e>
+              <m:nary>
+                <m:naryPr>
+                  <m:chr m:val="∑"/>
+                  <m:limLoc m:val="undOvr"/>
                   <m:ctrlPr>
                     <w:rPr>
                       <w:rFonts w:eastAsiaTheme="minorEastAsia"/>
                       <w:i/>
                     </w:rPr>
                   </m:ctrlPr>
-                </m:dPr>
+                </m:naryPr>
+                <m:sub>
+                  <m:r>
+                    <w:rPr>
+                      <w:rFonts w:eastAsiaTheme="minorEastAsia"/>
+                    </w:rPr>
+                    <m:t>y=0</m:t>
+                  </m:r>
+                </m:sub>
+                <m:sup>
+                  <m:r>
+                    <w:rPr>
+                      <w:rFonts w:eastAsiaTheme="minorEastAsia"/>
+                    </w:rPr>
+                    <m:t>N-1</m:t>
+                  </m:r>
+                </m:sup>
                 <m:e>
                   <m:f>
                     <m:fPr>
@@ -1268,205 +2016,1550 @@
                       </m:ctrlPr>
                     </m:fPr>
                     <m:num>
-                      <m:sSub>
-                        <m:sSubPr>
+                      <m:sSup>
+                        <m:sSupPr>
                           <m:ctrlPr>
                             <w:rPr>
                               <w:rFonts w:eastAsiaTheme="minorEastAsia"/>
                               <w:i/>
                             </w:rPr>
                           </m:ctrlPr>
-                        </m:sSubPr>
+                        </m:sSupPr>
                         <m:e>
                           <m:r>
                             <w:rPr>
                               <w:rFonts w:eastAsiaTheme="minorEastAsia"/>
                             </w:rPr>
-                            <m:t>u</m:t>
+                            <m:t>e</m:t>
                           </m:r>
                         </m:e>
-                        <m:sub>
+                        <m:sup>
                           <m:r>
                             <w:rPr>
                               <w:rFonts w:eastAsiaTheme="minorEastAsia"/>
                             </w:rPr>
-                            <m:t>0</m:t>
-                          </m:r>
-                        </m:sub>
-                      </m:sSub>
-                      <m:r>
-                        <w:rPr>
-                          <w:rFonts w:eastAsiaTheme="minorEastAsia"/>
-                        </w:rPr>
-                        <m:t>u</m:t>
-                      </m:r>
+                            <m:t>j</m:t>
+                          </m:r>
+                          <m:r>
+                            <m:t>2π</m:t>
+                          </m:r>
+                          <m:d>
+                            <m:dPr>
+                              <m:ctrlPr>
+                                <w:rPr>
+                                  <w:i/>
+                                </w:rPr>
+                              </m:ctrlPr>
+                            </m:dPr>
+                            <m:e>
+                              <m:sSub>
+                                <m:sSubPr>
+                                  <m:ctrlPr>
+                                    <w:rPr>
+                                      <w:i/>
+                                    </w:rPr>
+                                  </m:ctrlPr>
+                                </m:sSubPr>
+                                <m:e>
+                                  <m:r>
+                                    <m:t>u</m:t>
+                                  </m:r>
+                                </m:e>
+                                <m:sub>
+                                  <m:r>
+                                    <m:t>0</m:t>
+                                  </m:r>
+                                </m:sub>
+                              </m:sSub>
+                              <m:r>
+                                <m:t>x</m:t>
+                              </m:r>
+                              <m:r>
+                                <m:t>+</m:t>
+                              </m:r>
+                              <m:sSub>
+                                <m:sSubPr>
+                                  <m:ctrlPr>
+                                    <w:rPr>
+                                      <w:i/>
+                                    </w:rPr>
+                                  </m:ctrlPr>
+                                </m:sSubPr>
+                                <m:e>
+                                  <m:r>
+                                    <m:t>v</m:t>
+                                  </m:r>
+                                </m:e>
+                                <m:sub>
+                                  <m:r>
+                                    <m:t>0</m:t>
+                                  </m:r>
+                                </m:sub>
+                              </m:sSub>
+                              <m:r>
+                                <m:t>y</m:t>
+                              </m:r>
+                            </m:e>
+                          </m:d>
+                        </m:sup>
+                      </m:sSup>
+                      <m:r>
+                        <w:rPr>
+                          <w:rFonts w:eastAsiaTheme="minorEastAsia"/>
+                        </w:rPr>
+                        <m:t>-</m:t>
+                      </m:r>
+                      <m:sSup>
+                        <m:sSupPr>
+                          <m:ctrlPr>
+                            <w:rPr>
+                              <w:rFonts w:eastAsiaTheme="minorEastAsia"/>
+                              <w:i/>
+                            </w:rPr>
+                          </m:ctrlPr>
+                        </m:sSupPr>
+                        <m:e>
+                          <m:r>
+                            <w:rPr>
+                              <w:rFonts w:eastAsiaTheme="minorEastAsia"/>
+                            </w:rPr>
+                            <m:t>e</m:t>
+                          </m:r>
+                        </m:e>
+                        <m:sup>
+                          <m:r>
+                            <w:rPr>
+                              <w:rFonts w:eastAsiaTheme="minorEastAsia"/>
+                            </w:rPr>
+                            <m:t>-</m:t>
+                          </m:r>
+                          <m:r>
+                            <w:rPr>
+                              <w:rFonts w:eastAsiaTheme="minorEastAsia"/>
+                            </w:rPr>
+                            <m:t>j</m:t>
+                          </m:r>
+                          <m:r>
+                            <m:t>2π</m:t>
+                          </m:r>
+                          <m:d>
+                            <m:dPr>
+                              <m:ctrlPr>
+                                <w:rPr>
+                                  <w:i/>
+                                </w:rPr>
+                              </m:ctrlPr>
+                            </m:dPr>
+                            <m:e>
+                              <m:sSub>
+                                <m:sSubPr>
+                                  <m:ctrlPr>
+                                    <w:rPr>
+                                      <w:i/>
+                                    </w:rPr>
+                                  </m:ctrlPr>
+                                </m:sSubPr>
+                                <m:e>
+                                  <m:r>
+                                    <m:t>u</m:t>
+                                  </m:r>
+                                </m:e>
+                                <m:sub>
+                                  <m:r>
+                                    <m:t>0</m:t>
+                                  </m:r>
+                                </m:sub>
+                              </m:sSub>
+                              <m:r>
+                                <m:t>x</m:t>
+                              </m:r>
+                              <m:r>
+                                <m:t>+</m:t>
+                              </m:r>
+                              <m:sSub>
+                                <m:sSubPr>
+                                  <m:ctrlPr>
+                                    <w:rPr>
+                                      <w:i/>
+                                    </w:rPr>
+                                  </m:ctrlPr>
+                                </m:sSubPr>
+                                <m:e>
+                                  <m:r>
+                                    <m:t>v</m:t>
+                                  </m:r>
+                                </m:e>
+                                <m:sub>
+                                  <m:r>
+                                    <m:t>0</m:t>
+                                  </m:r>
+                                </m:sub>
+                              </m:sSub>
+                              <m:r>
+                                <m:t>y</m:t>
+                              </m:r>
+                            </m:e>
+                          </m:d>
+                        </m:sup>
+                      </m:sSup>
                     </m:num>
                     <m:den>
                       <m:r>
                         <w:rPr>
                           <w:rFonts w:eastAsiaTheme="minorEastAsia"/>
                         </w:rPr>
-                        <m:t>M</m:t>
+                        <m:t>2</m:t>
+                      </m:r>
+                      <m:r>
+                        <w:rPr>
+                          <w:rFonts w:eastAsiaTheme="minorEastAsia"/>
+                        </w:rPr>
+                        <m:t>j</m:t>
                       </m:r>
                     </m:den>
                   </m:f>
-                  <m:r>
-                    <w:rPr>
-                      <w:rFonts w:eastAsiaTheme="minorEastAsia"/>
-                    </w:rPr>
-                    <m:t>+</m:t>
-                  </m:r>
-                  <m:f>
-                    <m:fPr>
+                  <m:sSup>
+                    <m:sSupPr>
                       <m:ctrlPr>
                         <w:rPr>
                           <w:rFonts w:eastAsiaTheme="minorEastAsia"/>
                           <w:i/>
                         </w:rPr>
                       </m:ctrlPr>
-                    </m:fPr>
-                    <m:num>
-                      <m:sSub>
-                        <m:sSubPr>
+                    </m:sSupPr>
+                    <m:e>
+                      <m:r>
+                        <w:rPr>
+                          <w:rFonts w:eastAsiaTheme="minorEastAsia"/>
+                        </w:rPr>
+                        <m:t>e</m:t>
+                      </m:r>
+                    </m:e>
+                    <m:sup>
+                      <m:r>
+                        <w:rPr>
+                          <w:rFonts w:eastAsiaTheme="minorEastAsia"/>
+                        </w:rPr>
+                        <m:t>-j2π</m:t>
+                      </m:r>
+                      <m:d>
+                        <m:dPr>
                           <m:ctrlPr>
                             <w:rPr>
                               <w:rFonts w:eastAsiaTheme="minorEastAsia"/>
                               <w:i/>
                             </w:rPr>
                           </m:ctrlPr>
-                        </m:sSubPr>
+                        </m:dPr>
                         <m:e>
+                          <m:f>
+                            <m:fPr>
+                              <m:ctrlPr>
+                                <w:rPr>
+                                  <w:rFonts w:eastAsiaTheme="minorEastAsia"/>
+                                  <w:i/>
+                                </w:rPr>
+                              </m:ctrlPr>
+                            </m:fPr>
+                            <m:num>
+                              <m:r>
+                                <w:rPr>
+                                  <w:rFonts w:eastAsiaTheme="minorEastAsia"/>
+                                </w:rPr>
+                                <m:t>ux</m:t>
+                              </m:r>
+                            </m:num>
+                            <m:den>
+                              <m:r>
+                                <w:rPr>
+                                  <w:rFonts w:eastAsiaTheme="minorEastAsia"/>
+                                </w:rPr>
+                                <m:t>M</m:t>
+                              </m:r>
+                            </m:den>
+                          </m:f>
                           <m:r>
                             <w:rPr>
                               <w:rFonts w:eastAsiaTheme="minorEastAsia"/>
                             </w:rPr>
-                            <m:t>v</m:t>
-                          </m:r>
+                            <m:t>+</m:t>
+                          </m:r>
+                          <m:f>
+                            <m:fPr>
+                              <m:ctrlPr>
+                                <w:rPr>
+                                  <w:rFonts w:eastAsiaTheme="minorEastAsia"/>
+                                  <w:i/>
+                                </w:rPr>
+                              </m:ctrlPr>
+                            </m:fPr>
+                            <m:num>
+                              <m:r>
+                                <w:rPr>
+                                  <w:rFonts w:eastAsiaTheme="minorEastAsia"/>
+                                </w:rPr>
+                                <m:t>vy</m:t>
+                              </m:r>
+                            </m:num>
+                            <m:den>
+                              <m:r>
+                                <w:rPr>
+                                  <w:rFonts w:eastAsiaTheme="minorEastAsia"/>
+                                </w:rPr>
+                                <m:t>N</m:t>
+                              </m:r>
+                            </m:den>
+                          </m:f>
                         </m:e>
-                        <m:sub>
-                          <m:r>
-                            <w:rPr>
-                              <w:rFonts w:eastAsiaTheme="minorEastAsia"/>
-                            </w:rPr>
-                            <m:t>0</m:t>
-                          </m:r>
-                        </m:sub>
-                      </m:sSub>
-                      <m:r>
-                        <w:rPr>
-                          <w:rFonts w:eastAsiaTheme="minorEastAsia"/>
-                        </w:rPr>
-                        <m:t>v</m:t>
-                      </m:r>
-                    </m:num>
-                    <m:den>
-                      <m:r>
-                        <w:rPr>
-                          <w:rFonts w:eastAsiaTheme="minorEastAsia"/>
-                        </w:rPr>
-                        <m:t>N</m:t>
-                      </m:r>
-                    </m:den>
-                  </m:f>
+                      </m:d>
+                    </m:sup>
+                  </m:sSup>
                 </m:e>
-              </m:d>
-            </m:sup>
-          </m:sSup>
+              </m:nary>
+            </m:e>
+          </m:nary>
+          <m:r>
+            <w:rPr>
+              <w:rFonts w:eastAsiaTheme="minorEastAsia"/>
+            </w:rPr>
+            <w:br/>
+          </m:r>
         </m:oMath>
-      </m:oMathPara>
-    </w:p>
-    <w:p>
-      <w:pPr>
-        <w:rPr>
-          <w:rFonts w:eastAsiaTheme="minorEastAsia"/>
-        </w:rPr>
-      </w:pPr>
-    </w:p>
-    <w:p>
-      <w:pPr>
-        <w:rPr>
-          <w:rFonts w:eastAsiaTheme="minorEastAsia" w:hint="cs"/>
-          <w:rtl/>
-        </w:rPr>
-      </w:pPr>
-    </w:p>
-    <w:p>
-      <w:pPr>
-        <w:rPr>
-          <w:rFonts w:eastAsiaTheme="minorEastAsia"/>
-        </w:rPr>
-      </w:pPr>
-    </w:p>
-    <w:p>
-      <w:pPr>
-        <w:rPr>
-          <w:rFonts w:eastAsiaTheme="minorEastAsia"/>
-          <w:rtl/>
-        </w:rPr>
-      </w:pPr>
-    </w:p>
-    <w:p>
-      <w:pPr>
-        <w:rPr>
-          <w:rFonts w:eastAsiaTheme="minorEastAsia"/>
-        </w:rPr>
-      </w:pPr>
-      <w:r>
-        <w:rPr>
-          <w:rFonts w:eastAsiaTheme="minorEastAsia"/>
-        </w:rPr>
-        <w:t xml:space="preserve">FROM HERE IT ISN’T RELEVANT- APPLYS TO FOURIER TRANSFORMS, NOT </w:t>
-      </w:r>
-      <w:r>
-        <w:rPr>
-          <w:rFonts w:eastAsiaTheme="minorEastAsia"/>
-          <w:b/>
-          <w:bCs/>
-          <w:u w:val="single"/>
-        </w:rPr>
-        <w:t>DISCRETE</w:t>
-      </w:r>
-      <w:r>
-        <w:rPr>
-          <w:rFonts w:eastAsiaTheme="minorEastAsia"/>
-        </w:rPr>
-        <w:t xml:space="preserve"> FOURIER TRANSFOMS</w:t>
-      </w:r>
-    </w:p>
-    <w:p>
-      <w:pPr>
-        <w:rPr>
-          <w:rFonts w:eastAsiaTheme="minorEastAsia"/>
-        </w:rPr>
-      </w:pPr>
-      <w:r>
-        <w:rPr>
-          <w:rFonts w:eastAsiaTheme="minorEastAsia"/>
-        </w:rPr>
-        <w:t>We can show that</w:t>
-      </w:r>
-    </w:p>
-    <w:p>
-      <w:pPr>
-        <w:rPr>
-          <w:rFonts w:eastAsiaTheme="minorEastAsia"/>
-        </w:rPr>
-      </w:pPr>
-      <m:oMathPara>
         <m:oMath>
           <m:r>
             <m:rPr>
-              <m:scr m:val="script"/>
+              <m:aln/>
             </m:rPr>
             <w:rPr>
               <w:rFonts w:eastAsiaTheme="minorEastAsia"/>
             </w:rPr>
-            <m:t>F</m:t>
+            <m:t>=</m:t>
           </m:r>
+          <m:f>
+            <m:fPr>
+              <m:ctrlPr>
+                <w:rPr>
+                  <w:rFonts w:eastAsiaTheme="minorEastAsia"/>
+                  <w:i/>
+                </w:rPr>
+              </m:ctrlPr>
+            </m:fPr>
+            <m:num>
+              <m:r>
+                <w:rPr>
+                  <w:rFonts w:eastAsiaTheme="minorEastAsia"/>
+                </w:rPr>
+                <m:t>1</m:t>
+              </m:r>
+            </m:num>
+            <m:den>
+              <m:r>
+                <w:rPr>
+                  <w:rFonts w:eastAsiaTheme="minorEastAsia"/>
+                </w:rPr>
+                <m:t>2j</m:t>
+              </m:r>
+            </m:den>
+          </m:f>
+          <m:nary>
+            <m:naryPr>
+              <m:chr m:val="∑"/>
+              <m:limLoc m:val="undOvr"/>
+              <m:ctrlPr>
+                <w:rPr>
+                  <w:rFonts w:eastAsiaTheme="minorEastAsia"/>
+                  <w:i/>
+                </w:rPr>
+              </m:ctrlPr>
+            </m:naryPr>
+            <m:sub>
+              <m:r>
+                <w:rPr>
+                  <w:rFonts w:eastAsiaTheme="minorEastAsia"/>
+                </w:rPr>
+                <m:t>x=0</m:t>
+              </m:r>
+            </m:sub>
+            <m:sup>
+              <m:r>
+                <w:rPr>
+                  <w:rFonts w:eastAsiaTheme="minorEastAsia"/>
+                </w:rPr>
+                <m:t>M-1</m:t>
+              </m:r>
+            </m:sup>
+            <m:e>
+              <m:nary>
+                <m:naryPr>
+                  <m:chr m:val="∑"/>
+                  <m:limLoc m:val="undOvr"/>
+                  <m:ctrlPr>
+                    <w:rPr>
+                      <w:rFonts w:eastAsiaTheme="minorEastAsia"/>
+                      <w:i/>
+                    </w:rPr>
+                  </m:ctrlPr>
+                </m:naryPr>
+                <m:sub>
+                  <m:r>
+                    <w:rPr>
+                      <w:rFonts w:eastAsiaTheme="minorEastAsia"/>
+                    </w:rPr>
+                    <m:t>y=0</m:t>
+                  </m:r>
+                </m:sub>
+                <m:sup>
+                  <m:r>
+                    <w:rPr>
+                      <w:rFonts w:eastAsiaTheme="minorEastAsia"/>
+                    </w:rPr>
+                    <m:t>N-1</m:t>
+                  </m:r>
+                </m:sup>
+                <m:e>
+                  <m:d>
+                    <m:dPr>
+                      <m:ctrlPr>
+                        <w:rPr>
+                          <w:rFonts w:eastAsiaTheme="minorEastAsia"/>
+                          <w:i/>
+                        </w:rPr>
+                      </m:ctrlPr>
+                    </m:dPr>
+                    <m:e>
+                      <m:sSup>
+                        <m:sSupPr>
+                          <m:ctrlPr>
+                            <w:rPr>
+                              <w:rFonts w:eastAsiaTheme="minorEastAsia"/>
+                              <w:i/>
+                            </w:rPr>
+                          </m:ctrlPr>
+                        </m:sSupPr>
+                        <m:e>
+                          <m:r>
+                            <w:rPr>
+                              <w:rFonts w:eastAsiaTheme="minorEastAsia"/>
+                            </w:rPr>
+                            <m:t>e</m:t>
+                          </m:r>
+                        </m:e>
+                        <m:sup>
+                          <m:r>
+                            <w:rPr>
+                              <w:rFonts w:eastAsiaTheme="minorEastAsia"/>
+                            </w:rPr>
+                            <m:t>j</m:t>
+                          </m:r>
+                          <m:r>
+                            <m:t>2π</m:t>
+                          </m:r>
+                          <m:d>
+                            <m:dPr>
+                              <m:ctrlPr>
+                                <w:rPr>
+                                  <w:i/>
+                                </w:rPr>
+                              </m:ctrlPr>
+                            </m:dPr>
+                            <m:e>
+                              <m:sSub>
+                                <m:sSubPr>
+                                  <m:ctrlPr>
+                                    <w:rPr>
+                                      <w:i/>
+                                    </w:rPr>
+                                  </m:ctrlPr>
+                                </m:sSubPr>
+                                <m:e>
+                                  <m:r>
+                                    <m:t>u</m:t>
+                                  </m:r>
+                                </m:e>
+                                <m:sub>
+                                  <m:r>
+                                    <m:t>0</m:t>
+                                  </m:r>
+                                </m:sub>
+                              </m:sSub>
+                              <m:r>
+                                <m:t>x+</m:t>
+                              </m:r>
+                              <m:sSub>
+                                <m:sSubPr>
+                                  <m:ctrlPr>
+                                    <w:rPr>
+                                      <w:i/>
+                                    </w:rPr>
+                                  </m:ctrlPr>
+                                </m:sSubPr>
+                                <m:e>
+                                  <m:r>
+                                    <m:t>v</m:t>
+                                  </m:r>
+                                </m:e>
+                                <m:sub>
+                                  <m:r>
+                                    <m:t>0</m:t>
+                                  </m:r>
+                                </m:sub>
+                              </m:sSub>
+                              <m:r>
+                                <m:t>y</m:t>
+                              </m:r>
+                            </m:e>
+                          </m:d>
+                        </m:sup>
+                      </m:sSup>
+                      <m:r>
+                        <w:rPr>
+                          <w:rFonts w:eastAsiaTheme="minorEastAsia"/>
+                        </w:rPr>
+                        <m:t>-</m:t>
+                      </m:r>
+                      <m:sSup>
+                        <m:sSupPr>
+                          <m:ctrlPr>
+                            <w:rPr>
+                              <w:rFonts w:eastAsiaTheme="minorEastAsia"/>
+                              <w:i/>
+                            </w:rPr>
+                          </m:ctrlPr>
+                        </m:sSupPr>
+                        <m:e>
+                          <m:r>
+                            <w:rPr>
+                              <w:rFonts w:eastAsiaTheme="minorEastAsia"/>
+                            </w:rPr>
+                            <m:t>e</m:t>
+                          </m:r>
+                        </m:e>
+                        <m:sup>
+                          <m:r>
+                            <w:rPr>
+                              <w:rFonts w:eastAsiaTheme="minorEastAsia"/>
+                            </w:rPr>
+                            <m:t>-j</m:t>
+                          </m:r>
+                          <m:r>
+                            <m:t>2π</m:t>
+                          </m:r>
+                          <m:d>
+                            <m:dPr>
+                              <m:ctrlPr>
+                                <w:rPr>
+                                  <w:i/>
+                                </w:rPr>
+                              </m:ctrlPr>
+                            </m:dPr>
+                            <m:e>
+                              <m:sSub>
+                                <m:sSubPr>
+                                  <m:ctrlPr>
+                                    <w:rPr>
+                                      <w:i/>
+                                    </w:rPr>
+                                  </m:ctrlPr>
+                                </m:sSubPr>
+                                <m:e>
+                                  <m:r>
+                                    <m:t>u</m:t>
+                                  </m:r>
+                                </m:e>
+                                <m:sub>
+                                  <m:r>
+                                    <m:t>0</m:t>
+                                  </m:r>
+                                </m:sub>
+                              </m:sSub>
+                              <m:r>
+                                <m:t>x+</m:t>
+                              </m:r>
+                              <m:sSub>
+                                <m:sSubPr>
+                                  <m:ctrlPr>
+                                    <w:rPr>
+                                      <w:i/>
+                                    </w:rPr>
+                                  </m:ctrlPr>
+                                </m:sSubPr>
+                                <m:e>
+                                  <m:r>
+                                    <m:t>v</m:t>
+                                  </m:r>
+                                </m:e>
+                                <m:sub>
+                                  <m:r>
+                                    <m:t>0</m:t>
+                                  </m:r>
+                                </m:sub>
+                              </m:sSub>
+                              <m:r>
+                                <m:t>y</m:t>
+                              </m:r>
+                            </m:e>
+                          </m:d>
+                        </m:sup>
+                      </m:sSup>
+                    </m:e>
+                  </m:d>
+                  <m:sSup>
+                    <m:sSupPr>
+                      <m:ctrlPr>
+                        <w:rPr>
+                          <w:rFonts w:eastAsiaTheme="minorEastAsia"/>
+                          <w:i/>
+                        </w:rPr>
+                      </m:ctrlPr>
+                    </m:sSupPr>
+                    <m:e>
+                      <m:r>
+                        <w:rPr>
+                          <w:rFonts w:eastAsiaTheme="minorEastAsia"/>
+                        </w:rPr>
+                        <m:t>e</m:t>
+                      </m:r>
+                    </m:e>
+                    <m:sup>
+                      <m:r>
+                        <w:rPr>
+                          <w:rFonts w:eastAsiaTheme="minorEastAsia"/>
+                        </w:rPr>
+                        <m:t>-j2π</m:t>
+                      </m:r>
+                      <m:d>
+                        <m:dPr>
+                          <m:ctrlPr>
+                            <w:rPr>
+                              <w:rFonts w:eastAsiaTheme="minorEastAsia"/>
+                              <w:i/>
+                            </w:rPr>
+                          </m:ctrlPr>
+                        </m:dPr>
+                        <m:e>
+                          <m:f>
+                            <m:fPr>
+                              <m:ctrlPr>
+                                <w:rPr>
+                                  <w:rFonts w:eastAsiaTheme="minorEastAsia"/>
+                                  <w:i/>
+                                </w:rPr>
+                              </m:ctrlPr>
+                            </m:fPr>
+                            <m:num>
+                              <m:r>
+                                <w:rPr>
+                                  <w:rFonts w:eastAsiaTheme="minorEastAsia"/>
+                                </w:rPr>
+                                <m:t>ux</m:t>
+                              </m:r>
+                            </m:num>
+                            <m:den>
+                              <m:r>
+                                <w:rPr>
+                                  <w:rFonts w:eastAsiaTheme="minorEastAsia"/>
+                                </w:rPr>
+                                <m:t>M</m:t>
+                              </m:r>
+                            </m:den>
+                          </m:f>
+                          <m:r>
+                            <w:rPr>
+                              <w:rFonts w:eastAsiaTheme="minorEastAsia"/>
+                            </w:rPr>
+                            <m:t>+</m:t>
+                          </m:r>
+                          <m:f>
+                            <m:fPr>
+                              <m:ctrlPr>
+                                <w:rPr>
+                                  <w:rFonts w:eastAsiaTheme="minorEastAsia"/>
+                                  <w:i/>
+                                </w:rPr>
+                              </m:ctrlPr>
+                            </m:fPr>
+                            <m:num>
+                              <m:r>
+                                <w:rPr>
+                                  <w:rFonts w:eastAsiaTheme="minorEastAsia"/>
+                                </w:rPr>
+                                <m:t>vy</m:t>
+                              </m:r>
+                            </m:num>
+                            <m:den>
+                              <m:r>
+                                <w:rPr>
+                                  <w:rFonts w:eastAsiaTheme="minorEastAsia"/>
+                                </w:rPr>
+                                <m:t>N</m:t>
+                              </m:r>
+                            </m:den>
+                          </m:f>
+                        </m:e>
+                      </m:d>
+                    </m:sup>
+                  </m:sSup>
+                </m:e>
+              </m:nary>
+            </m:e>
+          </m:nary>
+          <m:r>
+            <w:rPr>
+              <w:rFonts w:eastAsiaTheme="minorEastAsia"/>
+            </w:rPr>
+            <w:br/>
+          </m:r>
+        </m:oMath>
+        <m:oMath>
+          <m:r>
+            <m:rPr>
+              <m:aln/>
+            </m:rPr>
+            <w:rPr>
+              <w:rFonts w:eastAsiaTheme="minorEastAsia"/>
+            </w:rPr>
+            <m:t>=</m:t>
+          </m:r>
+          <m:f>
+            <m:fPr>
+              <m:ctrlPr>
+                <w:rPr>
+                  <w:rFonts w:eastAsiaTheme="minorEastAsia"/>
+                  <w:i/>
+                </w:rPr>
+              </m:ctrlPr>
+            </m:fPr>
+            <m:num>
+              <m:r>
+                <w:rPr>
+                  <w:rFonts w:eastAsiaTheme="minorEastAsia"/>
+                </w:rPr>
+                <m:t>1</m:t>
+              </m:r>
+            </m:num>
+            <m:den>
+              <m:r>
+                <w:rPr>
+                  <w:rFonts w:eastAsiaTheme="minorEastAsia"/>
+                </w:rPr>
+                <m:t>2j</m:t>
+              </m:r>
+            </m:den>
+          </m:f>
+          <m:nary>
+            <m:naryPr>
+              <m:chr m:val="∑"/>
+              <m:limLoc m:val="undOvr"/>
+              <m:ctrlPr>
+                <w:rPr>
+                  <w:rFonts w:eastAsiaTheme="minorEastAsia"/>
+                  <w:i/>
+                </w:rPr>
+              </m:ctrlPr>
+            </m:naryPr>
+            <m:sub>
+              <m:r>
+                <w:rPr>
+                  <w:rFonts w:eastAsiaTheme="minorEastAsia"/>
+                </w:rPr>
+                <m:t>x=0</m:t>
+              </m:r>
+            </m:sub>
+            <m:sup>
+              <m:r>
+                <w:rPr>
+                  <w:rFonts w:eastAsiaTheme="minorEastAsia"/>
+                </w:rPr>
+                <m:t>M-1</m:t>
+              </m:r>
+            </m:sup>
+            <m:e>
+              <m:nary>
+                <m:naryPr>
+                  <m:chr m:val="∑"/>
+                  <m:limLoc m:val="undOvr"/>
+                  <m:ctrlPr>
+                    <w:rPr>
+                      <w:rFonts w:eastAsiaTheme="minorEastAsia"/>
+                      <w:i/>
+                    </w:rPr>
+                  </m:ctrlPr>
+                </m:naryPr>
+                <m:sub>
+                  <m:r>
+                    <w:rPr>
+                      <w:rFonts w:eastAsiaTheme="minorEastAsia"/>
+                    </w:rPr>
+                    <m:t>y=0</m:t>
+                  </m:r>
+                </m:sub>
+                <m:sup>
+                  <m:r>
+                    <w:rPr>
+                      <w:rFonts w:eastAsiaTheme="minorEastAsia"/>
+                    </w:rPr>
+                    <m:t>N-1</m:t>
+                  </m:r>
+                </m:sup>
+                <m:e>
+                  <m:sSup>
+                    <m:sSupPr>
+                      <m:ctrlPr>
+                        <w:rPr>
+                          <w:rFonts w:eastAsiaTheme="minorEastAsia"/>
+                          <w:i/>
+                        </w:rPr>
+                      </m:ctrlPr>
+                    </m:sSupPr>
+                    <m:e>
+                      <m:r>
+                        <w:rPr>
+                          <w:rFonts w:eastAsiaTheme="minorEastAsia"/>
+                        </w:rPr>
+                        <m:t>e</m:t>
+                      </m:r>
+                    </m:e>
+                    <m:sup>
+                      <m:r>
+                        <w:rPr>
+                          <w:rFonts w:eastAsiaTheme="minorEastAsia"/>
+                        </w:rPr>
+                        <m:t>j</m:t>
+                      </m:r>
+                      <m:r>
+                        <m:t>2π</m:t>
+                      </m:r>
+                      <m:d>
+                        <m:dPr>
+                          <m:ctrlPr>
+                            <w:rPr>
+                              <w:i/>
+                            </w:rPr>
+                          </m:ctrlPr>
+                        </m:dPr>
+                        <m:e>
+                          <m:sSub>
+                            <m:sSubPr>
+                              <m:ctrlPr>
+                                <w:rPr>
+                                  <w:i/>
+                                </w:rPr>
+                              </m:ctrlPr>
+                            </m:sSubPr>
+                            <m:e>
+                              <m:r>
+                                <m:t>u</m:t>
+                              </m:r>
+                            </m:e>
+                            <m:sub>
+                              <m:r>
+                                <m:t>0</m:t>
+                              </m:r>
+                            </m:sub>
+                          </m:sSub>
+                          <m:r>
+                            <m:t>x</m:t>
+                          </m:r>
+                          <m:r>
+                            <m:t>+</m:t>
+                          </m:r>
+                          <m:sSub>
+                            <m:sSubPr>
+                              <m:ctrlPr>
+                                <w:rPr>
+                                  <w:i/>
+                                </w:rPr>
+                              </m:ctrlPr>
+                            </m:sSubPr>
+                            <m:e>
+                              <m:r>
+                                <m:t>v</m:t>
+                              </m:r>
+                            </m:e>
+                            <m:sub>
+                              <m:r>
+                                <m:t>0</m:t>
+                              </m:r>
+                            </m:sub>
+                          </m:sSub>
+                          <m:r>
+                            <m:t>y</m:t>
+                          </m:r>
+                          <m:r>
+                            <m:t>-</m:t>
+                          </m:r>
+                          <m:f>
+                            <m:fPr>
+                              <m:ctrlPr>
+                                <w:rPr>
+                                  <w:rFonts w:eastAsiaTheme="minorEastAsia"/>
+                                  <w:i/>
+                                </w:rPr>
+                              </m:ctrlPr>
+                            </m:fPr>
+                            <m:num>
+                              <m:r>
+                                <w:rPr>
+                                  <w:rFonts w:eastAsiaTheme="minorEastAsia"/>
+                                </w:rPr>
+                                <m:t>ux</m:t>
+                              </m:r>
+                            </m:num>
+                            <m:den>
+                              <m:r>
+                                <w:rPr>
+                                  <w:rFonts w:eastAsiaTheme="minorEastAsia"/>
+                                </w:rPr>
+                                <m:t>M</m:t>
+                              </m:r>
+                            </m:den>
+                          </m:f>
+                          <m:r>
+                            <w:rPr>
+                              <w:rFonts w:eastAsiaTheme="minorEastAsia"/>
+                            </w:rPr>
+                            <m:t>-</m:t>
+                          </m:r>
+                          <m:f>
+                            <m:fPr>
+                              <m:ctrlPr>
+                                <w:rPr>
+                                  <w:rFonts w:eastAsiaTheme="minorEastAsia"/>
+                                  <w:i/>
+                                </w:rPr>
+                              </m:ctrlPr>
+                            </m:fPr>
+                            <m:num>
+                              <m:r>
+                                <w:rPr>
+                                  <w:rFonts w:eastAsiaTheme="minorEastAsia"/>
+                                </w:rPr>
+                                <m:t>vy</m:t>
+                              </m:r>
+                            </m:num>
+                            <m:den>
+                              <m:r>
+                                <w:rPr>
+                                  <w:rFonts w:eastAsiaTheme="minorEastAsia"/>
+                                </w:rPr>
+                                <m:t>N</m:t>
+                              </m:r>
+                            </m:den>
+                          </m:f>
+                        </m:e>
+                      </m:d>
+                    </m:sup>
+                  </m:sSup>
+                  <m:r>
+                    <w:rPr>
+                      <w:rFonts w:eastAsiaTheme="minorEastAsia"/>
+                    </w:rPr>
+                    <m:t>-</m:t>
+                  </m:r>
+                  <m:sSup>
+                    <m:sSupPr>
+                      <m:ctrlPr>
+                        <w:rPr>
+                          <w:rFonts w:eastAsiaTheme="minorEastAsia"/>
+                          <w:i/>
+                        </w:rPr>
+                      </m:ctrlPr>
+                    </m:sSupPr>
+                    <m:e>
+                      <m:r>
+                        <w:rPr>
+                          <w:rFonts w:eastAsiaTheme="minorEastAsia"/>
+                        </w:rPr>
+                        <m:t>e</m:t>
+                      </m:r>
+                    </m:e>
+                    <m:sup>
+                      <m:r>
+                        <w:rPr>
+                          <w:rFonts w:eastAsiaTheme="minorEastAsia"/>
+                        </w:rPr>
+                        <m:t>-j</m:t>
+                      </m:r>
+                      <m:r>
+                        <m:t>2π</m:t>
+                      </m:r>
+                      <m:d>
+                        <m:dPr>
+                          <m:ctrlPr>
+                            <w:rPr>
+                              <w:i/>
+                            </w:rPr>
+                          </m:ctrlPr>
+                        </m:dPr>
+                        <m:e>
+                          <m:sSub>
+                            <m:sSubPr>
+                              <m:ctrlPr>
+                                <w:rPr>
+                                  <w:i/>
+                                </w:rPr>
+                              </m:ctrlPr>
+                            </m:sSubPr>
+                            <m:e>
+                              <m:r>
+                                <m:t>u</m:t>
+                              </m:r>
+                            </m:e>
+                            <m:sub>
+                              <m:r>
+                                <m:t>0</m:t>
+                              </m:r>
+                            </m:sub>
+                          </m:sSub>
+                          <m:r>
+                            <m:t>x</m:t>
+                          </m:r>
+                          <m:r>
+                            <m:t>+</m:t>
+                          </m:r>
+                          <m:sSub>
+                            <m:sSubPr>
+                              <m:ctrlPr>
+                                <w:rPr>
+                                  <w:i/>
+                                </w:rPr>
+                              </m:ctrlPr>
+                            </m:sSubPr>
+                            <m:e>
+                              <m:r>
+                                <m:t>v</m:t>
+                              </m:r>
+                            </m:e>
+                            <m:sub>
+                              <m:r>
+                                <m:t>0</m:t>
+                              </m:r>
+                            </m:sub>
+                          </m:sSub>
+                          <m:r>
+                            <m:t>y</m:t>
+                          </m:r>
+                          <m:r>
+                            <m:t>+</m:t>
+                          </m:r>
+                          <m:f>
+                            <m:fPr>
+                              <m:ctrlPr>
+                                <w:rPr>
+                                  <w:rFonts w:eastAsiaTheme="minorEastAsia"/>
+                                  <w:i/>
+                                </w:rPr>
+                              </m:ctrlPr>
+                            </m:fPr>
+                            <m:num>
+                              <m:r>
+                                <w:rPr>
+                                  <w:rFonts w:eastAsiaTheme="minorEastAsia"/>
+                                </w:rPr>
+                                <m:t>ux</m:t>
+                              </m:r>
+                            </m:num>
+                            <m:den>
+                              <m:r>
+                                <w:rPr>
+                                  <w:rFonts w:eastAsiaTheme="minorEastAsia"/>
+                                </w:rPr>
+                                <m:t>M</m:t>
+                              </m:r>
+                            </m:den>
+                          </m:f>
+                          <m:r>
+                            <w:rPr>
+                              <w:rFonts w:eastAsiaTheme="minorEastAsia"/>
+                            </w:rPr>
+                            <m:t>+</m:t>
+                          </m:r>
+                          <m:f>
+                            <m:fPr>
+                              <m:ctrlPr>
+                                <w:rPr>
+                                  <w:rFonts w:eastAsiaTheme="minorEastAsia"/>
+                                  <w:i/>
+                                </w:rPr>
+                              </m:ctrlPr>
+                            </m:fPr>
+                            <m:num>
+                              <m:r>
+                                <w:rPr>
+                                  <w:rFonts w:eastAsiaTheme="minorEastAsia"/>
+                                </w:rPr>
+                                <m:t>vy</m:t>
+                              </m:r>
+                            </m:num>
+                            <m:den>
+                              <m:r>
+                                <w:rPr>
+                                  <w:rFonts w:eastAsiaTheme="minorEastAsia"/>
+                                </w:rPr>
+                                <m:t>N</m:t>
+                              </m:r>
+                            </m:den>
+                          </m:f>
+                        </m:e>
+                      </m:d>
+                    </m:sup>
+                  </m:sSup>
+                </m:e>
+              </m:nary>
+            </m:e>
+          </m:nary>
+          <m:r>
+            <w:rPr>
+              <w:rFonts w:eastAsiaTheme="minorEastAsia"/>
+            </w:rPr>
+            <w:br/>
+          </m:r>
+        </m:oMath>
+        <m:oMath>
+          <m:r>
+            <m:rPr>
+              <m:aln/>
+            </m:rPr>
+            <w:rPr>
+              <w:rFonts w:eastAsiaTheme="minorEastAsia"/>
+            </w:rPr>
+            <m:t>=</m:t>
+          </m:r>
+          <m:f>
+            <m:fPr>
+              <m:ctrlPr>
+                <w:rPr>
+                  <w:rFonts w:eastAsiaTheme="minorEastAsia"/>
+                  <w:i/>
+                </w:rPr>
+              </m:ctrlPr>
+            </m:fPr>
+            <m:num>
+              <m:r>
+                <w:rPr>
+                  <w:rFonts w:eastAsiaTheme="minorEastAsia"/>
+                </w:rPr>
+                <m:t>1</m:t>
+              </m:r>
+            </m:num>
+            <m:den>
+              <m:r>
+                <w:rPr>
+                  <w:rFonts w:eastAsiaTheme="minorEastAsia"/>
+                </w:rPr>
+                <m:t>2j</m:t>
+              </m:r>
+            </m:den>
+          </m:f>
+          <m:nary>
+            <m:naryPr>
+              <m:chr m:val="∑"/>
+              <m:limLoc m:val="undOvr"/>
+              <m:ctrlPr>
+                <w:rPr>
+                  <w:rFonts w:eastAsiaTheme="minorEastAsia"/>
+                  <w:i/>
+                </w:rPr>
+              </m:ctrlPr>
+            </m:naryPr>
+            <m:sub>
+              <m:r>
+                <w:rPr>
+                  <w:rFonts w:eastAsiaTheme="minorEastAsia"/>
+                </w:rPr>
+                <m:t>x=0</m:t>
+              </m:r>
+            </m:sub>
+            <m:sup>
+              <m:r>
+                <w:rPr>
+                  <w:rFonts w:eastAsiaTheme="minorEastAsia"/>
+                </w:rPr>
+                <m:t>M-1</m:t>
+              </m:r>
+            </m:sup>
+            <m:e>
+              <m:nary>
+                <m:naryPr>
+                  <m:chr m:val="∑"/>
+                  <m:limLoc m:val="undOvr"/>
+                  <m:ctrlPr>
+                    <w:rPr>
+                      <w:rFonts w:eastAsiaTheme="minorEastAsia"/>
+                      <w:i/>
+                    </w:rPr>
+                  </m:ctrlPr>
+                </m:naryPr>
+                <m:sub>
+                  <m:r>
+                    <w:rPr>
+                      <w:rFonts w:eastAsiaTheme="minorEastAsia"/>
+                    </w:rPr>
+                    <m:t>y=0</m:t>
+                  </m:r>
+                </m:sub>
+                <m:sup>
+                  <m:r>
+                    <w:rPr>
+                      <w:rFonts w:eastAsiaTheme="minorEastAsia"/>
+                    </w:rPr>
+                    <m:t>N-1</m:t>
+                  </m:r>
+                </m:sup>
+                <m:e>
+                  <m:sSup>
+                    <m:sSupPr>
+                      <m:ctrlPr>
+                        <w:rPr>
+                          <w:rFonts w:eastAsiaTheme="minorEastAsia"/>
+                          <w:i/>
+                        </w:rPr>
+                      </m:ctrlPr>
+                    </m:sSupPr>
+                    <m:e>
+                      <m:r>
+                        <w:rPr>
+                          <w:rFonts w:eastAsiaTheme="minorEastAsia"/>
+                        </w:rPr>
+                        <m:t>e</m:t>
+                      </m:r>
+                    </m:e>
+                    <m:sup>
+                      <m:r>
+                        <w:rPr>
+                          <w:rFonts w:eastAsiaTheme="minorEastAsia"/>
+                        </w:rPr>
+                        <m:t>j</m:t>
+                      </m:r>
+                      <m:r>
+                        <m:t>2π</m:t>
+                      </m:r>
+                      <m:r>
+                        <m:t>x</m:t>
+                      </m:r>
+                      <m:d>
+                        <m:dPr>
+                          <m:ctrlPr>
+                            <w:rPr>
+                              <w:i/>
+                            </w:rPr>
+                          </m:ctrlPr>
+                        </m:dPr>
+                        <m:e>
+                          <m:sSub>
+                            <m:sSubPr>
+                              <m:ctrlPr>
+                                <w:rPr>
+                                  <w:i/>
+                                </w:rPr>
+                              </m:ctrlPr>
+                            </m:sSubPr>
+                            <m:e>
+                              <m:r>
+                                <m:t>u</m:t>
+                              </m:r>
+                            </m:e>
+                            <m:sub>
+                              <m:r>
+                                <m:t>0</m:t>
+                              </m:r>
+                            </m:sub>
+                          </m:sSub>
+                          <m:r>
+                            <m:t>-</m:t>
+                          </m:r>
+                          <m:f>
+                            <m:fPr>
+                              <m:ctrlPr>
+                                <w:rPr>
+                                  <w:rFonts w:eastAsiaTheme="minorEastAsia"/>
+                                  <w:i/>
+                                </w:rPr>
+                              </m:ctrlPr>
+                            </m:fPr>
+                            <m:num>
+                              <m:r>
+                                <w:rPr>
+                                  <w:rFonts w:eastAsiaTheme="minorEastAsia"/>
+                                </w:rPr>
+                                <m:t>u</m:t>
+                              </m:r>
+                            </m:num>
+                            <m:den>
+                              <m:r>
+                                <w:rPr>
+                                  <w:rFonts w:eastAsiaTheme="minorEastAsia"/>
+                                </w:rPr>
+                                <m:t>M</m:t>
+                              </m:r>
+                            </m:den>
+                          </m:f>
+                        </m:e>
+                      </m:d>
+                      <m:r>
+                        <m:t>+j2πy</m:t>
+                      </m:r>
+                      <m:d>
+                        <m:dPr>
+                          <m:ctrlPr>
+                            <w:rPr>
+                              <w:i/>
+                            </w:rPr>
+                          </m:ctrlPr>
+                        </m:dPr>
+                        <m:e>
+                          <m:sSub>
+                            <m:sSubPr>
+                              <m:ctrlPr>
+                                <w:rPr>
+                                  <w:i/>
+                                </w:rPr>
+                              </m:ctrlPr>
+                            </m:sSubPr>
+                            <m:e>
+                              <m:r>
+                                <m:t>v</m:t>
+                              </m:r>
+                            </m:e>
+                            <m:sub>
+                              <m:r>
+                                <m:t>0</m:t>
+                              </m:r>
+                            </m:sub>
+                          </m:sSub>
+                          <m:r>
+                            <m:t>-</m:t>
+                          </m:r>
+                          <m:f>
+                            <m:fPr>
+                              <m:ctrlPr>
+                                <w:rPr>
+                                  <w:i/>
+                                </w:rPr>
+                              </m:ctrlPr>
+                            </m:fPr>
+                            <m:num>
+                              <m:r>
+                                <m:t>v</m:t>
+                              </m:r>
+                            </m:num>
+                            <m:den>
+                              <m:r>
+                                <m:t>N</m:t>
+                              </m:r>
+                            </m:den>
+                          </m:f>
+                        </m:e>
+                      </m:d>
+                    </m:sup>
+                  </m:sSup>
+                  <m:r>
+                    <w:rPr>
+                      <w:rFonts w:eastAsiaTheme="minorEastAsia"/>
+                    </w:rPr>
+                    <m:t>-</m:t>
+                  </m:r>
+                  <m:sSup>
+                    <m:sSupPr>
+                      <m:ctrlPr>
+                        <w:rPr>
+                          <w:rFonts w:eastAsiaTheme="minorEastAsia"/>
+                          <w:i/>
+                        </w:rPr>
+                      </m:ctrlPr>
+                    </m:sSupPr>
+                    <m:e>
+                      <m:r>
+                        <w:rPr>
+                          <w:rFonts w:eastAsiaTheme="minorEastAsia"/>
+                        </w:rPr>
+                        <m:t>e</m:t>
+                      </m:r>
+                    </m:e>
+                    <m:sup>
+                      <m:r>
+                        <w:rPr>
+                          <w:rFonts w:eastAsiaTheme="minorEastAsia"/>
+                        </w:rPr>
+                        <m:t>-</m:t>
+                      </m:r>
+                      <m:r>
+                        <w:rPr>
+                          <w:rFonts w:eastAsiaTheme="minorEastAsia"/>
+                        </w:rPr>
+                        <m:t>j</m:t>
+                      </m:r>
+                      <m:r>
+                        <m:t>2πx</m:t>
+                      </m:r>
+                      <m:d>
+                        <m:dPr>
+                          <m:ctrlPr>
+                            <w:rPr>
+                              <w:i/>
+                            </w:rPr>
+                          </m:ctrlPr>
+                        </m:dPr>
+                        <m:e>
+                          <m:sSub>
+                            <m:sSubPr>
+                              <m:ctrlPr>
+                                <w:rPr>
+                                  <w:i/>
+                                </w:rPr>
+                              </m:ctrlPr>
+                            </m:sSubPr>
+                            <m:e>
+                              <m:r>
+                                <m:t>u</m:t>
+                              </m:r>
+                            </m:e>
+                            <m:sub>
+                              <m:r>
+                                <m:t>0</m:t>
+                              </m:r>
+                            </m:sub>
+                          </m:sSub>
+                          <m:r>
+                            <m:t>+</m:t>
+                          </m:r>
+                          <m:f>
+                            <m:fPr>
+                              <m:ctrlPr>
+                                <w:rPr>
+                                  <w:rFonts w:eastAsiaTheme="minorEastAsia"/>
+                                  <w:i/>
+                                </w:rPr>
+                              </m:ctrlPr>
+                            </m:fPr>
+                            <m:num>
+                              <m:r>
+                                <w:rPr>
+                                  <w:rFonts w:eastAsiaTheme="minorEastAsia"/>
+                                </w:rPr>
+                                <m:t>u</m:t>
+                              </m:r>
+                            </m:num>
+                            <m:den>
+                              <m:r>
+                                <w:rPr>
+                                  <w:rFonts w:eastAsiaTheme="minorEastAsia"/>
+                                </w:rPr>
+                                <m:t>M</m:t>
+                              </m:r>
+                            </m:den>
+                          </m:f>
+                        </m:e>
+                      </m:d>
+                      <m:r>
+                        <m:t>-</m:t>
+                      </m:r>
+                      <m:r>
+                        <m:t>j2πy</m:t>
+                      </m:r>
+                      <m:d>
+                        <m:dPr>
+                          <m:ctrlPr>
+                            <w:rPr>
+                              <w:i/>
+                            </w:rPr>
+                          </m:ctrlPr>
+                        </m:dPr>
+                        <m:e>
+                          <m:sSub>
+                            <m:sSubPr>
+                              <m:ctrlPr>
+                                <w:rPr>
+                                  <w:i/>
+                                </w:rPr>
+                              </m:ctrlPr>
+                            </m:sSubPr>
+                            <m:e>
+                              <m:r>
+                                <m:t>v</m:t>
+                              </m:r>
+                            </m:e>
+                            <m:sub>
+                              <m:r>
+                                <m:t>0</m:t>
+                              </m:r>
+                            </m:sub>
+                          </m:sSub>
+                          <m:r>
+                            <m:t>+</m:t>
+                          </m:r>
+                          <m:f>
+                            <m:fPr>
+                              <m:ctrlPr>
+                                <w:rPr>
+                                  <w:i/>
+                                </w:rPr>
+                              </m:ctrlPr>
+                            </m:fPr>
+                            <m:num>
+                              <m:r>
+                                <m:t>v</m:t>
+                              </m:r>
+                            </m:num>
+                            <m:den>
+                              <m:r>
+                                <m:t>N</m:t>
+                              </m:r>
+                            </m:den>
+                          </m:f>
+                        </m:e>
+                      </m:d>
+                    </m:sup>
+                  </m:sSup>
+                </m:e>
+              </m:nary>
+            </m:e>
+          </m:nary>
+          <m:r>
+            <w:rPr>
+              <w:rFonts w:eastAsiaTheme="minorEastAsia"/>
+            </w:rPr>
+            <w:br/>
+          </m:r>
+        </m:oMath>
+        <m:oMath>
+          <m:r>
+            <m:rPr>
+              <m:aln/>
+            </m:rPr>
+            <w:rPr>
+              <w:rFonts w:eastAsiaTheme="minorEastAsia"/>
+            </w:rPr>
+            <m:t>=</m:t>
+          </m:r>
+          <m:f>
+            <m:fPr>
+              <m:ctrlPr>
+                <w:rPr>
+                  <w:rFonts w:eastAsiaTheme="minorEastAsia"/>
+                  <w:i/>
+                </w:rPr>
+              </m:ctrlPr>
+            </m:fPr>
+            <m:num>
+              <m:r>
+                <w:rPr>
+                  <w:rFonts w:eastAsiaTheme="minorEastAsia"/>
+                </w:rPr>
+                <m:t>1</m:t>
+              </m:r>
+            </m:num>
+            <m:den>
+              <m:r>
+                <w:rPr>
+                  <w:rFonts w:eastAsiaTheme="minorEastAsia"/>
+                </w:rPr>
+                <m:t>2j</m:t>
+              </m:r>
+            </m:den>
+          </m:f>
           <m:d>
             <m:dPr>
-              <m:begChr m:val="["/>
-              <m:endChr m:val="]"/>
               <m:ctrlPr>
                 <w:rPr>
                   <w:rFonts w:eastAsiaTheme="minorEastAsia"/>
@@ -1475,454 +3568,529 @@
               </m:ctrlPr>
             </m:dPr>
             <m:e>
+              <m:nary>
+                <m:naryPr>
+                  <m:chr m:val="∑"/>
+                  <m:limLoc m:val="undOvr"/>
+                  <m:ctrlPr>
+                    <w:rPr>
+                      <w:rFonts w:eastAsiaTheme="minorEastAsia"/>
+                      <w:i/>
+                    </w:rPr>
+                  </m:ctrlPr>
+                </m:naryPr>
+                <m:sub>
+                  <m:r>
+                    <w:rPr>
+                      <w:rFonts w:eastAsiaTheme="minorEastAsia"/>
+                    </w:rPr>
+                    <m:t>x=0</m:t>
+                  </m:r>
+                </m:sub>
+                <m:sup>
+                  <m:r>
+                    <w:rPr>
+                      <w:rFonts w:eastAsiaTheme="minorEastAsia"/>
+                    </w:rPr>
+                    <m:t>M-1</m:t>
+                  </m:r>
+                </m:sup>
+                <m:e>
+                  <m:nary>
+                    <m:naryPr>
+                      <m:chr m:val="∑"/>
+                      <m:limLoc m:val="undOvr"/>
+                      <m:ctrlPr>
+                        <w:rPr>
+                          <w:rFonts w:eastAsiaTheme="minorEastAsia"/>
+                          <w:i/>
+                        </w:rPr>
+                      </m:ctrlPr>
+                    </m:naryPr>
+                    <m:sub>
+                      <m:r>
+                        <w:rPr>
+                          <w:rFonts w:eastAsiaTheme="minorEastAsia"/>
+                        </w:rPr>
+                        <m:t>y=0</m:t>
+                      </m:r>
+                    </m:sub>
+                    <m:sup>
+                      <m:r>
+                        <w:rPr>
+                          <w:rFonts w:eastAsiaTheme="minorEastAsia"/>
+                        </w:rPr>
+                        <m:t>N-1</m:t>
+                      </m:r>
+                    </m:sup>
+                    <m:e>
+                      <m:sSup>
+                        <m:sSupPr>
+                          <m:ctrlPr>
+                            <w:rPr>
+                              <w:rFonts w:eastAsiaTheme="minorEastAsia"/>
+                              <w:i/>
+                            </w:rPr>
+                          </m:ctrlPr>
+                        </m:sSupPr>
+                        <m:e>
+                          <m:r>
+                            <w:rPr>
+                              <w:rFonts w:eastAsiaTheme="minorEastAsia"/>
+                            </w:rPr>
+                            <m:t>e</m:t>
+                          </m:r>
+                        </m:e>
+                        <m:sup>
+                          <m:r>
+                            <w:rPr>
+                              <w:rFonts w:eastAsiaTheme="minorEastAsia"/>
+                            </w:rPr>
+                            <m:t>-</m:t>
+                          </m:r>
+                          <m:r>
+                            <w:rPr>
+                              <w:rFonts w:eastAsiaTheme="minorEastAsia"/>
+                            </w:rPr>
+                            <m:t>j</m:t>
+                          </m:r>
+                          <m:r>
+                            <m:t>2π</m:t>
+                          </m:r>
+                          <m:d>
+                            <m:dPr>
+                              <m:begChr m:val="["/>
+                              <m:endChr m:val="]"/>
+                              <m:ctrlPr>
+                                <w:rPr>
+                                  <w:i/>
+                                </w:rPr>
+                              </m:ctrlPr>
+                            </m:dPr>
+                            <m:e>
+                              <m:r>
+                                <m:t>x</m:t>
+                              </m:r>
+                              <m:d>
+                                <m:dPr>
+                                  <m:ctrlPr>
+                                    <w:rPr>
+                                      <w:i/>
+                                    </w:rPr>
+                                  </m:ctrlPr>
+                                </m:dPr>
+                                <m:e>
+                                  <m:f>
+                                    <m:fPr>
+                                      <m:ctrlPr>
+                                        <w:rPr>
+                                          <w:rFonts w:eastAsiaTheme="minorEastAsia"/>
+                                          <w:i/>
+                                        </w:rPr>
+                                      </m:ctrlPr>
+                                    </m:fPr>
+                                    <m:num>
+                                      <m:r>
+                                        <w:rPr>
+                                          <w:rFonts w:eastAsiaTheme="minorEastAsia"/>
+                                        </w:rPr>
+                                        <m:t>u-M</m:t>
+                                      </m:r>
+                                      <m:sSub>
+                                        <m:sSubPr>
+                                          <m:ctrlPr>
+                                            <w:rPr>
+                                              <w:rFonts w:eastAsiaTheme="minorEastAsia"/>
+                                              <w:i/>
+                                            </w:rPr>
+                                          </m:ctrlPr>
+                                        </m:sSubPr>
+                                        <m:e>
+                                          <m:r>
+                                            <w:rPr>
+                                              <w:rFonts w:eastAsiaTheme="minorEastAsia"/>
+                                            </w:rPr>
+                                            <m:t>u</m:t>
+                                          </m:r>
+                                        </m:e>
+                                        <m:sub>
+                                          <m:r>
+                                            <w:rPr>
+                                              <w:rFonts w:eastAsiaTheme="minorEastAsia"/>
+                                            </w:rPr>
+                                            <m:t>0</m:t>
+                                          </m:r>
+                                        </m:sub>
+                                      </m:sSub>
+                                    </m:num>
+                                    <m:den>
+                                      <m:r>
+                                        <w:rPr>
+                                          <w:rFonts w:eastAsiaTheme="minorEastAsia"/>
+                                        </w:rPr>
+                                        <m:t>M</m:t>
+                                      </m:r>
+                                    </m:den>
+                                  </m:f>
+                                </m:e>
+                              </m:d>
+                              <m:r>
+                                <m:t>+y</m:t>
+                              </m:r>
+                              <m:d>
+                                <m:dPr>
+                                  <m:ctrlPr>
+                                    <w:rPr>
+                                      <w:i/>
+                                    </w:rPr>
+                                  </m:ctrlPr>
+                                </m:dPr>
+                                <m:e>
+                                  <m:f>
+                                    <m:fPr>
+                                      <m:ctrlPr>
+                                        <w:rPr>
+                                          <w:i/>
+                                        </w:rPr>
+                                      </m:ctrlPr>
+                                    </m:fPr>
+                                    <m:num>
+                                      <m:r>
+                                        <m:t>v-</m:t>
+                                      </m:r>
+                                      <m:r>
+                                        <m:t>N</m:t>
+                                      </m:r>
+                                      <m:sSub>
+                                        <m:sSubPr>
+                                          <m:ctrlPr>
+                                            <w:rPr>
+                                              <w:i/>
+                                            </w:rPr>
+                                          </m:ctrlPr>
+                                        </m:sSubPr>
+                                        <m:e>
+                                          <m:r>
+                                            <m:t>v</m:t>
+                                          </m:r>
+                                        </m:e>
+                                        <m:sub>
+                                          <m:r>
+                                            <m:t>0</m:t>
+                                          </m:r>
+                                        </m:sub>
+                                      </m:sSub>
+                                    </m:num>
+                                    <m:den>
+                                      <m:r>
+                                        <m:t>N</m:t>
+                                      </m:r>
+                                    </m:den>
+                                  </m:f>
+                                </m:e>
+                              </m:d>
+                            </m:e>
+                          </m:d>
+                        </m:sup>
+                      </m:sSup>
+                    </m:e>
+                  </m:nary>
+                </m:e>
+              </m:nary>
               <m:r>
                 <w:rPr>
                   <w:rFonts w:eastAsiaTheme="minorEastAsia"/>
                 </w:rPr>
-                <m:t>δ</m:t>
+                <m:t>-</m:t>
               </m:r>
-              <m:d>
-                <m:dPr>
+              <m:nary>
+                <m:naryPr>
+                  <m:chr m:val="∑"/>
+                  <m:limLoc m:val="undOvr"/>
                   <m:ctrlPr>
                     <w:rPr>
                       <w:rFonts w:eastAsiaTheme="minorEastAsia"/>
                       <w:i/>
                     </w:rPr>
                   </m:ctrlPr>
-                </m:dPr>
+                </m:naryPr>
+                <m:sub>
+                  <m:r>
+                    <w:rPr>
+                      <w:rFonts w:eastAsiaTheme="minorEastAsia"/>
+                    </w:rPr>
+                    <m:t>x=0</m:t>
+                  </m:r>
+                </m:sub>
+                <m:sup>
+                  <m:r>
+                    <w:rPr>
+                      <w:rFonts w:eastAsiaTheme="minorEastAsia"/>
+                    </w:rPr>
+                    <m:t>M-1</m:t>
+                  </m:r>
+                </m:sup>
                 <m:e>
-                  <m:r>
-                    <w:rPr>
-                      <w:rFonts w:eastAsiaTheme="minorEastAsia"/>
-                    </w:rPr>
-                    <m:t>m</m:t>
-                  </m:r>
-                  <m:r>
-                    <w:rPr>
-                      <w:rFonts w:eastAsiaTheme="minorEastAsia"/>
-                    </w:rPr>
-                    <m:t>-</m:t>
-                  </m:r>
-                  <m:sSub>
-                    <m:sSubPr>
+                  <m:nary>
+                    <m:naryPr>
+                      <m:chr m:val="∑"/>
+                      <m:limLoc m:val="undOvr"/>
                       <m:ctrlPr>
                         <w:rPr>
                           <w:rFonts w:eastAsiaTheme="minorEastAsia"/>
                           <w:i/>
                         </w:rPr>
                       </m:ctrlPr>
-                    </m:sSubPr>
+                    </m:naryPr>
+                    <m:sub>
+                      <m:r>
+                        <w:rPr>
+                          <w:rFonts w:eastAsiaTheme="minorEastAsia"/>
+                        </w:rPr>
+                        <m:t>y=0</m:t>
+                      </m:r>
+                    </m:sub>
+                    <m:sup>
+                      <m:r>
+                        <w:rPr>
+                          <w:rFonts w:eastAsiaTheme="minorEastAsia"/>
+                        </w:rPr>
+                        <m:t>N-1</m:t>
+                      </m:r>
+                    </m:sup>
                     <m:e>
-                      <m:r>
-                        <w:rPr>
-                          <w:rFonts w:eastAsiaTheme="minorEastAsia"/>
-                        </w:rPr>
-                        <m:t>u</m:t>
-                      </m:r>
+                      <m:sSup>
+                        <m:sSupPr>
+                          <m:ctrlPr>
+                            <w:rPr>
+                              <w:rFonts w:eastAsiaTheme="minorEastAsia"/>
+                              <w:i/>
+                            </w:rPr>
+                          </m:ctrlPr>
+                        </m:sSupPr>
+                        <m:e>
+                          <m:r>
+                            <w:rPr>
+                              <w:rFonts w:eastAsiaTheme="minorEastAsia"/>
+                            </w:rPr>
+                            <m:t>e</m:t>
+                          </m:r>
+                        </m:e>
+                        <m:sup>
+                          <m:r>
+                            <w:rPr>
+                              <w:rFonts w:eastAsiaTheme="minorEastAsia"/>
+                            </w:rPr>
+                            <m:t>-</m:t>
+                          </m:r>
+                          <m:r>
+                            <w:rPr>
+                              <w:rFonts w:eastAsiaTheme="minorEastAsia"/>
+                            </w:rPr>
+                            <m:t>j</m:t>
+                          </m:r>
+                          <m:r>
+                            <m:t>2π</m:t>
+                          </m:r>
+                          <m:d>
+                            <m:dPr>
+                              <m:begChr m:val="["/>
+                              <m:endChr m:val="]"/>
+                              <m:ctrlPr>
+                                <w:rPr>
+                                  <w:i/>
+                                </w:rPr>
+                              </m:ctrlPr>
+                            </m:dPr>
+                            <m:e>
+                              <m:r>
+                                <m:t>x</m:t>
+                              </m:r>
+                              <m:d>
+                                <m:dPr>
+                                  <m:ctrlPr>
+                                    <w:rPr>
+                                      <w:i/>
+                                    </w:rPr>
+                                  </m:ctrlPr>
+                                </m:dPr>
+                                <m:e>
+                                  <m:f>
+                                    <m:fPr>
+                                      <m:ctrlPr>
+                                        <w:rPr>
+                                          <w:rFonts w:eastAsiaTheme="minorEastAsia"/>
+                                          <w:i/>
+                                        </w:rPr>
+                                      </m:ctrlPr>
+                                    </m:fPr>
+                                    <m:num>
+                                      <m:r>
+                                        <w:rPr>
+                                          <w:rFonts w:eastAsiaTheme="minorEastAsia"/>
+                                        </w:rPr>
+                                        <m:t>u+</m:t>
+                                      </m:r>
+                                      <m:r>
+                                        <w:rPr>
+                                          <w:rFonts w:eastAsiaTheme="minorEastAsia"/>
+                                        </w:rPr>
+                                        <m:t>M</m:t>
+                                      </m:r>
+                                      <m:sSub>
+                                        <m:sSubPr>
+                                          <m:ctrlPr>
+                                            <w:rPr>
+                                              <w:rFonts w:eastAsiaTheme="minorEastAsia"/>
+                                              <w:i/>
+                                            </w:rPr>
+                                          </m:ctrlPr>
+                                        </m:sSubPr>
+                                        <m:e>
+                                          <m:r>
+                                            <w:rPr>
+                                              <w:rFonts w:eastAsiaTheme="minorEastAsia"/>
+                                            </w:rPr>
+                                            <m:t>u</m:t>
+                                          </m:r>
+                                        </m:e>
+                                        <m:sub>
+                                          <m:r>
+                                            <w:rPr>
+                                              <w:rFonts w:eastAsiaTheme="minorEastAsia"/>
+                                            </w:rPr>
+                                            <m:t>0</m:t>
+                                          </m:r>
+                                        </m:sub>
+                                      </m:sSub>
+                                    </m:num>
+                                    <m:den>
+                                      <m:r>
+                                        <w:rPr>
+                                          <w:rFonts w:eastAsiaTheme="minorEastAsia"/>
+                                        </w:rPr>
+                                        <m:t>M</m:t>
+                                      </m:r>
+                                    </m:den>
+                                  </m:f>
+                                </m:e>
+                              </m:d>
+                              <m:r>
+                                <m:t>+</m:t>
+                              </m:r>
+                              <m:r>
+                                <m:t>y</m:t>
+                              </m:r>
+                              <m:d>
+                                <m:dPr>
+                                  <m:ctrlPr>
+                                    <w:rPr>
+                                      <w:i/>
+                                    </w:rPr>
+                                  </m:ctrlPr>
+                                </m:dPr>
+                                <m:e>
+                                  <m:f>
+                                    <m:fPr>
+                                      <m:ctrlPr>
+                                        <w:rPr>
+                                          <w:i/>
+                                        </w:rPr>
+                                      </m:ctrlPr>
+                                    </m:fPr>
+                                    <m:num>
+                                      <m:r>
+                                        <m:t>v+</m:t>
+                                      </m:r>
+                                      <m:r>
+                                        <m:t>N</m:t>
+                                      </m:r>
+                                      <m:sSub>
+                                        <m:sSubPr>
+                                          <m:ctrlPr>
+                                            <w:rPr>
+                                              <w:i/>
+                                            </w:rPr>
+                                          </m:ctrlPr>
+                                        </m:sSubPr>
+                                        <m:e>
+                                          <m:r>
+                                            <m:t>v</m:t>
+                                          </m:r>
+                                        </m:e>
+                                        <m:sub>
+                                          <m:r>
+                                            <m:t>0</m:t>
+                                          </m:r>
+                                        </m:sub>
+                                      </m:sSub>
+                                    </m:num>
+                                    <m:den>
+                                      <m:r>
+                                        <m:t>N</m:t>
+                                      </m:r>
+                                    </m:den>
+                                  </m:f>
+                                </m:e>
+                              </m:d>
+                            </m:e>
+                          </m:d>
+                          <m:r>
+                            <m:t xml:space="preserve"> </m:t>
+                          </m:r>
+                        </m:sup>
+                      </m:sSup>
                     </m:e>
-                    <m:sub>
-                      <m:r>
-                        <w:rPr>
-                          <w:rFonts w:eastAsiaTheme="minorEastAsia"/>
-                        </w:rPr>
-                        <m:t>0</m:t>
-                      </m:r>
-                    </m:sub>
-                  </m:sSub>
-                  <m:r>
-                    <w:rPr>
-                      <w:rFonts w:eastAsiaTheme="minorEastAsia"/>
-                    </w:rPr>
-                    <m:t>,</m:t>
-                  </m:r>
-                  <m:r>
-                    <w:rPr>
-                      <w:rFonts w:eastAsiaTheme="minorEastAsia"/>
-                    </w:rPr>
-                    <m:t>n</m:t>
-                  </m:r>
-                  <m:r>
-                    <w:rPr>
-                      <w:rFonts w:eastAsiaTheme="minorEastAsia"/>
-                    </w:rPr>
-                    <m:t>-</m:t>
-                  </m:r>
-                  <m:sSub>
-                    <m:sSubPr>
-                      <m:ctrlPr>
-                        <w:rPr>
-                          <w:rFonts w:eastAsiaTheme="minorEastAsia"/>
-                          <w:i/>
-                        </w:rPr>
-                      </m:ctrlPr>
-                    </m:sSubPr>
-                    <m:e>
-                      <m:r>
-                        <w:rPr>
-                          <w:rFonts w:eastAsiaTheme="minorEastAsia"/>
-                        </w:rPr>
-                        <m:t>v</m:t>
-                      </m:r>
-                    </m:e>
-                    <m:sub>
-                      <m:r>
-                        <w:rPr>
-                          <w:rFonts w:eastAsiaTheme="minorEastAsia"/>
-                        </w:rPr>
-                        <m:t>0</m:t>
-                      </m:r>
-                    </m:sub>
-                  </m:sSub>
+                  </m:nary>
                 </m:e>
-              </m:d>
+              </m:nary>
             </m:e>
           </m:d>
           <m:r>
             <w:rPr>
               <w:rFonts w:eastAsiaTheme="minorEastAsia"/>
             </w:rPr>
-            <m:t>=</m:t>
+            <w:br/>
           </m:r>
-          <m:nary>
-            <m:naryPr>
-              <m:limLoc m:val="subSup"/>
-              <m:ctrlPr>
-                <w:rPr>
-                  <w:rFonts w:eastAsiaTheme="minorEastAsia"/>
-                  <w:i/>
-                </w:rPr>
-              </m:ctrlPr>
-            </m:naryPr>
-            <m:sub>
-              <m:r>
-                <w:rPr>
-                  <w:rFonts w:eastAsiaTheme="minorEastAsia"/>
-                </w:rPr>
-                <m:t>-∞</m:t>
-              </m:r>
-            </m:sub>
-            <m:sup>
-              <m:r>
-                <w:rPr>
-                  <w:rFonts w:eastAsiaTheme="minorEastAsia"/>
-                </w:rPr>
-                <m:t>∞</m:t>
-              </m:r>
-            </m:sup>
-            <m:e>
-              <m:nary>
-                <m:naryPr>
-                  <m:limLoc m:val="subSup"/>
-                  <m:ctrlPr>
-                    <w:rPr>
-                      <w:rFonts w:eastAsiaTheme="minorEastAsia"/>
-                      <w:i/>
-                    </w:rPr>
-                  </m:ctrlPr>
-                </m:naryPr>
-                <m:sub>
-                  <m:r>
-                    <w:rPr>
-                      <w:rFonts w:eastAsiaTheme="minorEastAsia"/>
-                    </w:rPr>
-                    <m:t>-∞</m:t>
-                  </m:r>
-                </m:sub>
-                <m:sup>
-                  <m:r>
-                    <w:rPr>
-                      <w:rFonts w:eastAsiaTheme="minorEastAsia"/>
-                    </w:rPr>
-                    <m:t>∞</m:t>
-                  </m:r>
-                </m:sup>
-                <m:e>
-                  <m:r>
-                    <w:rPr>
-                      <w:rFonts w:eastAsiaTheme="minorEastAsia"/>
-                    </w:rPr>
-                    <m:t>δ</m:t>
-                  </m:r>
-                  <m:d>
-                    <m:dPr>
-                      <m:ctrlPr>
-                        <w:rPr>
-                          <w:rFonts w:eastAsiaTheme="minorEastAsia"/>
-                          <w:i/>
-                        </w:rPr>
-                      </m:ctrlPr>
-                    </m:dPr>
-                    <m:e>
-                      <m:r>
-                        <w:rPr>
-                          <w:rFonts w:eastAsiaTheme="minorEastAsia"/>
-                        </w:rPr>
-                        <m:t>m-</m:t>
-                      </m:r>
-                      <m:sSub>
-                        <m:sSubPr>
-                          <m:ctrlPr>
-                            <w:rPr>
-                              <w:rFonts w:eastAsiaTheme="minorEastAsia"/>
-                              <w:i/>
-                            </w:rPr>
-                          </m:ctrlPr>
-                        </m:sSubPr>
-                        <m:e>
-                          <m:r>
-                            <w:rPr>
-                              <w:rFonts w:eastAsiaTheme="minorEastAsia"/>
-                            </w:rPr>
-                            <m:t>u</m:t>
-                          </m:r>
-                        </m:e>
-                        <m:sub>
-                          <m:r>
-                            <w:rPr>
-                              <w:rFonts w:eastAsiaTheme="minorEastAsia"/>
-                            </w:rPr>
-                            <m:t>0</m:t>
-                          </m:r>
-                        </m:sub>
-                      </m:sSub>
-                      <m:r>
-                        <w:rPr>
-                          <w:rFonts w:eastAsiaTheme="minorEastAsia"/>
-                        </w:rPr>
-                        <m:t>,n-</m:t>
-                      </m:r>
-                      <m:sSub>
-                        <m:sSubPr>
-                          <m:ctrlPr>
-                            <w:rPr>
-                              <w:rFonts w:eastAsiaTheme="minorEastAsia"/>
-                              <w:i/>
-                            </w:rPr>
-                          </m:ctrlPr>
-                        </m:sSubPr>
-                        <m:e>
-                          <m:r>
-                            <w:rPr>
-                              <w:rFonts w:eastAsiaTheme="minorEastAsia"/>
-                            </w:rPr>
-                            <m:t>v</m:t>
-                          </m:r>
-                        </m:e>
-                        <m:sub>
-                          <m:r>
-                            <w:rPr>
-                              <w:rFonts w:eastAsiaTheme="minorEastAsia"/>
-                            </w:rPr>
-                            <m:t>0</m:t>
-                          </m:r>
-                        </m:sub>
-                      </m:sSub>
-                    </m:e>
-                  </m:d>
-                  <m:r>
-                    <w:rPr>
-                      <w:rFonts w:eastAsiaTheme="minorEastAsia"/>
-                    </w:rPr>
-                    <m:t>×</m:t>
-                  </m:r>
-                  <m:sSup>
-                    <m:sSupPr>
-                      <m:ctrlPr>
-                        <w:rPr>
-                          <w:rFonts w:eastAsiaTheme="minorEastAsia"/>
-                          <w:i/>
-                        </w:rPr>
-                      </m:ctrlPr>
-                    </m:sSupPr>
-                    <m:e>
-                      <m:r>
-                        <w:rPr>
-                          <w:rFonts w:eastAsiaTheme="minorEastAsia"/>
-                        </w:rPr>
-                        <m:t>e</m:t>
-                      </m:r>
-                    </m:e>
-                    <m:sup>
-                      <m:r>
-                        <w:rPr>
-                          <w:rFonts w:eastAsiaTheme="minorEastAsia"/>
-                        </w:rPr>
-                        <m:t>-i2π</m:t>
-                      </m:r>
-                      <m:d>
-                        <m:dPr>
-                          <m:ctrlPr>
-                            <w:rPr>
-                              <w:rFonts w:eastAsiaTheme="minorEastAsia"/>
-                              <w:i/>
-                            </w:rPr>
-                          </m:ctrlPr>
-                        </m:dPr>
-                        <m:e>
-                          <m:r>
-                            <w:rPr>
-                              <w:rFonts w:eastAsiaTheme="minorEastAsia"/>
-                            </w:rPr>
-                            <m:t>mu+nv</m:t>
-                          </m:r>
-                        </m:e>
-                      </m:d>
-                    </m:sup>
-                  </m:sSup>
-                  <m:r>
-                    <w:rPr>
-                      <w:rFonts w:eastAsiaTheme="minorEastAsia"/>
-                    </w:rPr>
-                    <m:t>dm</m:t>
-                  </m:r>
-                </m:e>
-              </m:nary>
-              <m:r>
-                <w:rPr>
-                  <w:rFonts w:eastAsiaTheme="minorEastAsia"/>
-                </w:rPr>
-                <m:t>dn</m:t>
-              </m:r>
-            </m:e>
-          </m:nary>
+        </m:oMath>
+        <m:oMath>
           <m:r>
+            <m:rPr>
+              <m:aln/>
+            </m:rPr>
             <w:rPr>
               <w:rFonts w:eastAsiaTheme="minorEastAsia"/>
             </w:rPr>
             <m:t>=</m:t>
           </m:r>
-          <m:sSup>
-            <m:sSupPr>
+          <m:f>
+            <m:fPr>
               <m:ctrlPr>
                 <w:rPr>
                   <w:rFonts w:eastAsiaTheme="minorEastAsia"/>
                   <w:i/>
                 </w:rPr>
               </m:ctrlPr>
-            </m:sSupPr>
-            <m:e>
+            </m:fPr>
+            <m:num>
               <m:r>
                 <w:rPr>
                   <w:rFonts w:eastAsiaTheme="minorEastAsia"/>
                 </w:rPr>
-                <m:t>e</m:t>
+                <m:t>j</m:t>
               </m:r>
-            </m:e>
-            <m:sup>
+            </m:num>
+            <m:den>
               <m:r>
                 <w:rPr>
                   <w:rFonts w:eastAsiaTheme="minorEastAsia"/>
                 </w:rPr>
-                <m:t>-i2π</m:t>
+                <m:t>2</m:t>
               </m:r>
-              <m:d>
-                <m:dPr>
-                  <m:ctrlPr>
-                    <w:rPr>
-                      <w:rFonts w:eastAsiaTheme="minorEastAsia"/>
-                      <w:i/>
-                    </w:rPr>
-                  </m:ctrlPr>
-                </m:dPr>
-                <m:e>
-                  <m:sSub>
-                    <m:sSubPr>
-                      <m:ctrlPr>
-                        <w:rPr>
-                          <w:rFonts w:eastAsiaTheme="minorEastAsia"/>
-                          <w:i/>
-                        </w:rPr>
-                      </m:ctrlPr>
-                    </m:sSubPr>
-                    <m:e>
-                      <m:r>
-                        <w:rPr>
-                          <w:rFonts w:eastAsiaTheme="minorEastAsia"/>
-                        </w:rPr>
-                        <m:t>u</m:t>
-                      </m:r>
-                    </m:e>
-                    <m:sub>
-                      <m:r>
-                        <w:rPr>
-                          <w:rFonts w:eastAsiaTheme="minorEastAsia"/>
-                        </w:rPr>
-                        <m:t>0</m:t>
-                      </m:r>
-                    </m:sub>
-                  </m:sSub>
-                  <m:r>
-                    <w:rPr>
-                      <w:rFonts w:eastAsiaTheme="minorEastAsia"/>
-                    </w:rPr>
-                    <m:t>u</m:t>
-                  </m:r>
-                  <m:r>
-                    <w:rPr>
-                      <w:rFonts w:eastAsiaTheme="minorEastAsia"/>
-                    </w:rPr>
-                    <m:t>+</m:t>
-                  </m:r>
-                  <m:sSub>
-                    <m:sSubPr>
-                      <m:ctrlPr>
-                        <w:rPr>
-                          <w:rFonts w:eastAsiaTheme="minorEastAsia"/>
-                          <w:i/>
-                        </w:rPr>
-                      </m:ctrlPr>
-                    </m:sSubPr>
-                    <m:e>
-                      <m:r>
-                        <w:rPr>
-                          <w:rFonts w:eastAsiaTheme="minorEastAsia"/>
-                        </w:rPr>
-                        <m:t>v</m:t>
-                      </m:r>
-                    </m:e>
-                    <m:sub>
-                      <m:r>
-                        <w:rPr>
-                          <w:rFonts w:eastAsiaTheme="minorEastAsia"/>
-                        </w:rPr>
-                        <m:t>0</m:t>
-                      </m:r>
-                    </m:sub>
-                  </m:sSub>
-                  <m:r>
-                    <w:rPr>
-                      <w:rFonts w:eastAsiaTheme="minorEastAsia"/>
-                    </w:rPr>
-                    <m:t>v</m:t>
-                  </m:r>
-                </m:e>
-              </m:d>
-            </m:sup>
-          </m:sSup>
-        </m:oMath>
-      </m:oMathPara>
-    </w:p>
-    <w:p>
-      <w:pPr>
-        <w:rPr>
-          <w:rFonts w:eastAsiaTheme="minorEastAsia"/>
-        </w:rPr>
-      </w:pPr>
-      <m:oMathPara>
-        <m:oMath>
-          <m:r>
-            <m:rPr>
-              <m:scr m:val="script"/>
-            </m:rPr>
-            <w:rPr>
-              <w:rFonts w:eastAsiaTheme="minorEastAsia"/>
-            </w:rPr>
-            <m:t>F</m:t>
-          </m:r>
+            </m:den>
+          </m:f>
           <m:d>
             <m:dPr>
-              <m:begChr m:val="["/>
-              <m:endChr m:val="]"/>
               <m:ctrlPr>
                 <w:rPr>
                   <w:rFonts w:eastAsiaTheme="minorEastAsia"/>
@@ -1931,196 +4099,491 @@
               </m:ctrlPr>
             </m:dPr>
             <m:e>
-              <m:sSup>
-                <m:sSupPr>
+              <m:nary>
+                <m:naryPr>
+                  <m:chr m:val="∑"/>
+                  <m:limLoc m:val="undOvr"/>
                   <m:ctrlPr>
                     <w:rPr>
                       <w:rFonts w:eastAsiaTheme="minorEastAsia"/>
                       <w:i/>
                     </w:rPr>
                   </m:ctrlPr>
-                </m:sSupPr>
-                <m:e>
+                </m:naryPr>
+                <m:sub>
                   <m:r>
                     <w:rPr>
                       <w:rFonts w:eastAsiaTheme="minorEastAsia"/>
                     </w:rPr>
-                    <m:t>e</m:t>
+                    <m:t>x=0</m:t>
                   </m:r>
-                </m:e>
+                </m:sub>
                 <m:sup>
                   <m:r>
                     <w:rPr>
                       <w:rFonts w:eastAsiaTheme="minorEastAsia"/>
                     </w:rPr>
-                    <m:t>-</m:t>
+                    <m:t>M-1</m:t>
                   </m:r>
-                  <m:r>
-                    <w:rPr>
-                      <w:rFonts w:eastAsiaTheme="minorEastAsia"/>
-                    </w:rPr>
-                    <m:t>i2π</m:t>
-                  </m:r>
-                  <m:d>
-                    <m:dPr>
+                </m:sup>
+                <m:e>
+                  <m:nary>
+                    <m:naryPr>
+                      <m:chr m:val="∑"/>
+                      <m:limLoc m:val="undOvr"/>
                       <m:ctrlPr>
                         <w:rPr>
                           <w:rFonts w:eastAsiaTheme="minorEastAsia"/>
                           <w:i/>
                         </w:rPr>
                       </m:ctrlPr>
-                    </m:dPr>
+                    </m:naryPr>
+                    <m:sub>
+                      <m:r>
+                        <w:rPr>
+                          <w:rFonts w:eastAsiaTheme="minorEastAsia"/>
+                        </w:rPr>
+                        <m:t>y=0</m:t>
+                      </m:r>
+                    </m:sub>
+                    <m:sup>
+                      <m:r>
+                        <w:rPr>
+                          <w:rFonts w:eastAsiaTheme="minorEastAsia"/>
+                        </w:rPr>
+                        <m:t>N-1</m:t>
+                      </m:r>
+                    </m:sup>
                     <m:e>
-                      <m:sSub>
-                        <m:sSubPr>
+                      <m:sSup>
+                        <m:sSupPr>
                           <m:ctrlPr>
                             <w:rPr>
                               <w:rFonts w:eastAsiaTheme="minorEastAsia"/>
                               <w:i/>
                             </w:rPr>
                           </m:ctrlPr>
-                        </m:sSubPr>
+                        </m:sSupPr>
                         <m:e>
                           <m:r>
                             <w:rPr>
                               <w:rFonts w:eastAsiaTheme="minorEastAsia"/>
                             </w:rPr>
-                            <m:t>u</m:t>
+                            <m:t>e</m:t>
                           </m:r>
                         </m:e>
-                        <m:sub>
+                        <m:sup>
                           <m:r>
                             <w:rPr>
                               <w:rFonts w:eastAsiaTheme="minorEastAsia"/>
                             </w:rPr>
-                            <m:t>0</m:t>
-                          </m:r>
-                        </m:sub>
-                      </m:sSub>
-                      <m:r>
-                        <w:rPr>
-                          <w:rFonts w:eastAsiaTheme="minorEastAsia"/>
-                        </w:rPr>
-                        <m:t>m+</m:t>
-                      </m:r>
-                      <m:sSub>
-                        <m:sSubPr>
+                            <m:t>-j</m:t>
+                          </m:r>
+                          <m:r>
+                            <m:t>2π</m:t>
+                          </m:r>
+                          <m:d>
+                            <m:dPr>
+                              <m:begChr m:val="["/>
+                              <m:endChr m:val="]"/>
+                              <m:ctrlPr>
+                                <w:rPr>
+                                  <w:i/>
+                                </w:rPr>
+                              </m:ctrlPr>
+                            </m:dPr>
+                            <m:e>
+                              <m:r>
+                                <m:t>x</m:t>
+                              </m:r>
+                              <m:d>
+                                <m:dPr>
+                                  <m:ctrlPr>
+                                    <w:rPr>
+                                      <w:i/>
+                                    </w:rPr>
+                                  </m:ctrlPr>
+                                </m:dPr>
+                                <m:e>
+                                  <m:f>
+                                    <m:fPr>
+                                      <m:ctrlPr>
+                                        <w:rPr>
+                                          <w:rFonts w:eastAsiaTheme="minorEastAsia"/>
+                                          <w:i/>
+                                        </w:rPr>
+                                      </m:ctrlPr>
+                                    </m:fPr>
+                                    <m:num>
+                                      <m:r>
+                                        <w:rPr>
+                                          <w:rFonts w:eastAsiaTheme="minorEastAsia"/>
+                                        </w:rPr>
+                                        <m:t>u</m:t>
+                                      </m:r>
+                                      <m:r>
+                                        <w:rPr>
+                                          <w:rFonts w:eastAsiaTheme="minorEastAsia"/>
+                                        </w:rPr>
+                                        <m:t>+</m:t>
+                                      </m:r>
+                                      <m:r>
+                                        <w:rPr>
+                                          <w:rFonts w:eastAsiaTheme="minorEastAsia"/>
+                                        </w:rPr>
+                                        <m:t>M</m:t>
+                                      </m:r>
+                                      <m:sSub>
+                                        <m:sSubPr>
+                                          <m:ctrlPr>
+                                            <w:rPr>
+                                              <w:rFonts w:eastAsiaTheme="minorEastAsia"/>
+                                              <w:i/>
+                                            </w:rPr>
+                                          </m:ctrlPr>
+                                        </m:sSubPr>
+                                        <m:e>
+                                          <m:r>
+                                            <w:rPr>
+                                              <w:rFonts w:eastAsiaTheme="minorEastAsia"/>
+                                            </w:rPr>
+                                            <m:t>u</m:t>
+                                          </m:r>
+                                        </m:e>
+                                        <m:sub>
+                                          <m:r>
+                                            <w:rPr>
+                                              <w:rFonts w:eastAsiaTheme="minorEastAsia"/>
+                                            </w:rPr>
+                                            <m:t>0</m:t>
+                                          </m:r>
+                                        </m:sub>
+                                      </m:sSub>
+                                    </m:num>
+                                    <m:den>
+                                      <m:r>
+                                        <w:rPr>
+                                          <w:rFonts w:eastAsiaTheme="minorEastAsia"/>
+                                        </w:rPr>
+                                        <m:t>M</m:t>
+                                      </m:r>
+                                    </m:den>
+                                  </m:f>
+                                </m:e>
+                              </m:d>
+                              <m:r>
+                                <m:t>+y</m:t>
+                              </m:r>
+                              <m:d>
+                                <m:dPr>
+                                  <m:ctrlPr>
+                                    <w:rPr>
+                                      <w:i/>
+                                    </w:rPr>
+                                  </m:ctrlPr>
+                                </m:dPr>
+                                <m:e>
+                                  <m:f>
+                                    <m:fPr>
+                                      <m:ctrlPr>
+                                        <w:rPr>
+                                          <w:i/>
+                                        </w:rPr>
+                                      </m:ctrlPr>
+                                    </m:fPr>
+                                    <m:num>
+                                      <m:r>
+                                        <m:t>v</m:t>
+                                      </m:r>
+                                      <m:r>
+                                        <m:t>+</m:t>
+                                      </m:r>
+                                      <m:r>
+                                        <m:t>N</m:t>
+                                      </m:r>
+                                      <m:sSub>
+                                        <m:sSubPr>
+                                          <m:ctrlPr>
+                                            <w:rPr>
+                                              <w:i/>
+                                            </w:rPr>
+                                          </m:ctrlPr>
+                                        </m:sSubPr>
+                                        <m:e>
+                                          <m:r>
+                                            <m:t>v</m:t>
+                                          </m:r>
+                                        </m:e>
+                                        <m:sub>
+                                          <m:r>
+                                            <m:t>0</m:t>
+                                          </m:r>
+                                        </m:sub>
+                                      </m:sSub>
+                                    </m:num>
+                                    <m:den>
+                                      <m:r>
+                                        <m:t>N</m:t>
+                                      </m:r>
+                                    </m:den>
+                                  </m:f>
+                                </m:e>
+                              </m:d>
+                            </m:e>
+                          </m:d>
+                        </m:sup>
+                      </m:sSup>
+                    </m:e>
+                  </m:nary>
+                </m:e>
+              </m:nary>
+              <m:r>
+                <w:rPr>
+                  <w:rFonts w:eastAsiaTheme="minorEastAsia"/>
+                </w:rPr>
+                <m:t>-</m:t>
+              </m:r>
+              <m:nary>
+                <m:naryPr>
+                  <m:chr m:val="∑"/>
+                  <m:limLoc m:val="undOvr"/>
+                  <m:ctrlPr>
+                    <w:rPr>
+                      <w:rFonts w:eastAsiaTheme="minorEastAsia"/>
+                      <w:i/>
+                    </w:rPr>
+                  </m:ctrlPr>
+                </m:naryPr>
+                <m:sub>
+                  <m:r>
+                    <w:rPr>
+                      <w:rFonts w:eastAsiaTheme="minorEastAsia"/>
+                    </w:rPr>
+                    <m:t>x=0</m:t>
+                  </m:r>
+                </m:sub>
+                <m:sup>
+                  <m:r>
+                    <w:rPr>
+                      <w:rFonts w:eastAsiaTheme="minorEastAsia"/>
+                    </w:rPr>
+                    <m:t>M-1</m:t>
+                  </m:r>
+                </m:sup>
+                <m:e>
+                  <m:nary>
+                    <m:naryPr>
+                      <m:chr m:val="∑"/>
+                      <m:limLoc m:val="undOvr"/>
+                      <m:ctrlPr>
+                        <w:rPr>
+                          <w:rFonts w:eastAsiaTheme="minorEastAsia"/>
+                          <w:i/>
+                        </w:rPr>
+                      </m:ctrlPr>
+                    </m:naryPr>
+                    <m:sub>
+                      <m:r>
+                        <w:rPr>
+                          <w:rFonts w:eastAsiaTheme="minorEastAsia"/>
+                        </w:rPr>
+                        <m:t>y=0</m:t>
+                      </m:r>
+                    </m:sub>
+                    <m:sup>
+                      <m:r>
+                        <w:rPr>
+                          <w:rFonts w:eastAsiaTheme="minorEastAsia"/>
+                        </w:rPr>
+                        <m:t>N-1</m:t>
+                      </m:r>
+                    </m:sup>
+                    <m:e>
+                      <m:sSup>
+                        <m:sSupPr>
                           <m:ctrlPr>
                             <w:rPr>
                               <w:rFonts w:eastAsiaTheme="minorEastAsia"/>
                               <w:i/>
                             </w:rPr>
                           </m:ctrlPr>
-                        </m:sSubPr>
+                        </m:sSupPr>
                         <m:e>
                           <m:r>
                             <w:rPr>
                               <w:rFonts w:eastAsiaTheme="minorEastAsia"/>
                             </w:rPr>
-                            <m:t>v</m:t>
+                            <m:t>e</m:t>
                           </m:r>
                         </m:e>
-                        <m:sub>
+                        <m:sup>
                           <m:r>
                             <w:rPr>
                               <w:rFonts w:eastAsiaTheme="minorEastAsia"/>
                             </w:rPr>
-                            <m:t>0</m:t>
-                          </m:r>
-                        </m:sub>
-                      </m:sSub>
-                      <m:r>
-                        <w:rPr>
-                          <w:rFonts w:eastAsiaTheme="minorEastAsia"/>
-                        </w:rPr>
-                        <m:t>n</m:t>
-                      </m:r>
+                            <m:t>-j</m:t>
+                          </m:r>
+                          <m:r>
+                            <m:t>2π</m:t>
+                          </m:r>
+                          <m:d>
+                            <m:dPr>
+                              <m:begChr m:val="["/>
+                              <m:endChr m:val="]"/>
+                              <m:ctrlPr>
+                                <w:rPr>
+                                  <w:i/>
+                                </w:rPr>
+                              </m:ctrlPr>
+                            </m:dPr>
+                            <m:e>
+                              <m:r>
+                                <m:t>x</m:t>
+                              </m:r>
+                              <m:d>
+                                <m:dPr>
+                                  <m:ctrlPr>
+                                    <w:rPr>
+                                      <w:i/>
+                                    </w:rPr>
+                                  </m:ctrlPr>
+                                </m:dPr>
+                                <m:e>
+                                  <m:f>
+                                    <m:fPr>
+                                      <m:ctrlPr>
+                                        <w:rPr>
+                                          <w:rFonts w:eastAsiaTheme="minorEastAsia"/>
+                                          <w:i/>
+                                        </w:rPr>
+                                      </m:ctrlPr>
+                                    </m:fPr>
+                                    <m:num>
+                                      <m:r>
+                                        <w:rPr>
+                                          <w:rFonts w:eastAsiaTheme="minorEastAsia"/>
+                                        </w:rPr>
+                                        <m:t>u</m:t>
+                                      </m:r>
+                                      <m:r>
+                                        <w:rPr>
+                                          <w:rFonts w:eastAsiaTheme="minorEastAsia"/>
+                                        </w:rPr>
+                                        <m:t>-</m:t>
+                                      </m:r>
+                                      <m:r>
+                                        <w:rPr>
+                                          <w:rFonts w:eastAsiaTheme="minorEastAsia"/>
+                                        </w:rPr>
+                                        <m:t>M</m:t>
+                                      </m:r>
+                                      <m:sSub>
+                                        <m:sSubPr>
+                                          <m:ctrlPr>
+                                            <w:rPr>
+                                              <w:rFonts w:eastAsiaTheme="minorEastAsia"/>
+                                              <w:i/>
+                                            </w:rPr>
+                                          </m:ctrlPr>
+                                        </m:sSubPr>
+                                        <m:e>
+                                          <m:r>
+                                            <w:rPr>
+                                              <w:rFonts w:eastAsiaTheme="minorEastAsia"/>
+                                            </w:rPr>
+                                            <m:t>u</m:t>
+                                          </m:r>
+                                        </m:e>
+                                        <m:sub>
+                                          <m:r>
+                                            <w:rPr>
+                                              <w:rFonts w:eastAsiaTheme="minorEastAsia"/>
+                                            </w:rPr>
+                                            <m:t>0</m:t>
+                                          </m:r>
+                                        </m:sub>
+                                      </m:sSub>
+                                    </m:num>
+                                    <m:den>
+                                      <m:r>
+                                        <w:rPr>
+                                          <w:rFonts w:eastAsiaTheme="minorEastAsia"/>
+                                        </w:rPr>
+                                        <m:t>M</m:t>
+                                      </m:r>
+                                    </m:den>
+                                  </m:f>
+                                </m:e>
+                              </m:d>
+                              <m:r>
+                                <m:t>+y</m:t>
+                              </m:r>
+                              <m:d>
+                                <m:dPr>
+                                  <m:ctrlPr>
+                                    <w:rPr>
+                                      <w:i/>
+                                    </w:rPr>
+                                  </m:ctrlPr>
+                                </m:dPr>
+                                <m:e>
+                                  <m:f>
+                                    <m:fPr>
+                                      <m:ctrlPr>
+                                        <w:rPr>
+                                          <w:i/>
+                                        </w:rPr>
+                                      </m:ctrlPr>
+                                    </m:fPr>
+                                    <m:num>
+                                      <m:r>
+                                        <m:t>v</m:t>
+                                      </m:r>
+                                      <m:r>
+                                        <m:t>-</m:t>
+                                      </m:r>
+                                      <m:r>
+                                        <m:t>N</m:t>
+                                      </m:r>
+                                      <m:sSub>
+                                        <m:sSubPr>
+                                          <m:ctrlPr>
+                                            <w:rPr>
+                                              <w:i/>
+                                            </w:rPr>
+                                          </m:ctrlPr>
+                                        </m:sSubPr>
+                                        <m:e>
+                                          <m:r>
+                                            <m:t>v</m:t>
+                                          </m:r>
+                                        </m:e>
+                                        <m:sub>
+                                          <m:r>
+                                            <m:t>0</m:t>
+                                          </m:r>
+                                        </m:sub>
+                                      </m:sSub>
+                                    </m:num>
+                                    <m:den>
+                                      <m:r>
+                                        <m:t>N</m:t>
+                                      </m:r>
+                                    </m:den>
+                                  </m:f>
+                                </m:e>
+                              </m:d>
+                            </m:e>
+                          </m:d>
+                          <m:r>
+                            <m:t xml:space="preserve"> </m:t>
+                          </m:r>
+                        </m:sup>
+                      </m:sSup>
                     </m:e>
-                  </m:d>
-                </m:sup>
-              </m:sSup>
-            </m:e>
-          </m:d>
-          <m:r>
-            <w:rPr>
-              <w:rFonts w:eastAsiaTheme="minorEastAsia"/>
-            </w:rPr>
-            <m:t>=δ</m:t>
-          </m:r>
-          <m:d>
-            <m:dPr>
-              <m:ctrlPr>
-                <w:rPr>
-                  <w:rFonts w:eastAsiaTheme="minorEastAsia"/>
-                  <w:i/>
-                </w:rPr>
-              </m:ctrlPr>
-            </m:dPr>
-            <m:e>
-              <m:r>
-                <w:rPr>
-                  <w:rFonts w:eastAsiaTheme="minorEastAsia"/>
-                </w:rPr>
-                <m:t>u+</m:t>
-              </m:r>
-              <m:sSub>
-                <m:sSubPr>
-                  <m:ctrlPr>
-                    <w:rPr>
-                      <w:rFonts w:eastAsiaTheme="minorEastAsia"/>
-                      <w:i/>
-                    </w:rPr>
-                  </m:ctrlPr>
-                </m:sSubPr>
-                <m:e>
-                  <m:r>
-                    <w:rPr>
-                      <w:rFonts w:eastAsiaTheme="minorEastAsia"/>
-                    </w:rPr>
-                    <m:t>u</m:t>
-                  </m:r>
+                  </m:nary>
                 </m:e>
-                <m:sub>
-                  <m:r>
-                    <w:rPr>
-                      <w:rFonts w:eastAsiaTheme="minorEastAsia"/>
-                    </w:rPr>
-                    <m:t>0</m:t>
-                  </m:r>
-                </m:sub>
-              </m:sSub>
-              <m:r>
-                <w:rPr>
-                  <w:rFonts w:eastAsiaTheme="minorEastAsia"/>
-                </w:rPr>
-                <m:t>,v+</m:t>
-              </m:r>
-              <m:sSub>
-                <m:sSubPr>
-                  <m:ctrlPr>
-                    <w:rPr>
-                      <w:rFonts w:eastAsiaTheme="minorEastAsia"/>
-                      <w:i/>
-                    </w:rPr>
-                  </m:ctrlPr>
-                </m:sSubPr>
-                <m:e>
-                  <m:r>
-                    <w:rPr>
-                      <w:rFonts w:eastAsiaTheme="minorEastAsia"/>
-                    </w:rPr>
-                    <m:t>v</m:t>
-                  </m:r>
-                </m:e>
-                <m:sub>
-                  <m:r>
-                    <w:rPr>
-                      <w:rFonts w:eastAsiaTheme="minorEastAsia"/>
-                    </w:rPr>
-                    <m:t>0</m:t>
-                  </m:r>
-                </m:sub>
-              </m:sSub>
+              </m:nary>
             </m:e>
           </m:d>
         </m:oMath>
@@ -2132,429 +4595,6 @@
           <w:rFonts w:eastAsiaTheme="minorEastAsia"/>
         </w:rPr>
       </w:pPr>
-      <w:r>
-        <w:rPr>
-          <w:rFonts w:eastAsiaTheme="minorEastAsia"/>
-        </w:rPr>
-        <w:t xml:space="preserve">And from the </w:t>
-      </w:r>
-      <w:r>
-        <w:rPr>
-          <w:rFonts w:eastAsiaTheme="minorEastAsia"/>
-          <w:color w:val="E97132" w:themeColor="accent2"/>
-        </w:rPr>
-        <w:t>duality property</w:t>
-      </w:r>
-      <w:r>
-        <w:rPr>
-          <w:rFonts w:eastAsiaTheme="minorEastAsia"/>
-        </w:rPr>
-        <w:t xml:space="preserve"> of Fourier Transformations, we get that</w:t>
-      </w:r>
-    </w:p>
-    <w:p>
-      <w:pPr>
-        <w:rPr>
-          <w:rFonts w:eastAsiaTheme="minorEastAsia"/>
-        </w:rPr>
-      </w:pPr>
-      <m:oMathPara>
-        <m:oMath>
-          <m:r>
-            <m:rPr>
-              <m:scr m:val="script"/>
-            </m:rPr>
-            <w:rPr>
-              <w:rFonts w:eastAsiaTheme="minorEastAsia"/>
-            </w:rPr>
-            <m:t>F</m:t>
-          </m:r>
-          <m:d>
-            <m:dPr>
-              <m:begChr m:val="["/>
-              <m:endChr m:val="]"/>
-              <m:ctrlPr>
-                <w:rPr>
-                  <w:rFonts w:eastAsiaTheme="minorEastAsia"/>
-                  <w:i/>
-                </w:rPr>
-              </m:ctrlPr>
-            </m:dPr>
-            <m:e>
-              <m:sSup>
-                <m:sSupPr>
-                  <m:ctrlPr>
-                    <w:rPr>
-                      <w:rFonts w:eastAsiaTheme="minorEastAsia"/>
-                      <w:i/>
-                    </w:rPr>
-                  </m:ctrlPr>
-                </m:sSupPr>
-                <m:e>
-                  <m:r>
-                    <w:rPr>
-                      <w:rFonts w:eastAsiaTheme="minorEastAsia"/>
-                    </w:rPr>
-                    <m:t>e</m:t>
-                  </m:r>
-                </m:e>
-                <m:sup>
-                  <m:r>
-                    <w:rPr>
-                      <w:rFonts w:eastAsiaTheme="minorEastAsia"/>
-                    </w:rPr>
-                    <m:t>i2π</m:t>
-                  </m:r>
-                  <m:d>
-                    <m:dPr>
-                      <m:ctrlPr>
-                        <w:rPr>
-                          <w:rFonts w:eastAsiaTheme="minorEastAsia"/>
-                          <w:i/>
-                        </w:rPr>
-                      </m:ctrlPr>
-                    </m:dPr>
-                    <m:e>
-                      <m:sSub>
-                        <m:sSubPr>
-                          <m:ctrlPr>
-                            <w:rPr>
-                              <w:rFonts w:eastAsiaTheme="minorEastAsia"/>
-                              <w:i/>
-                            </w:rPr>
-                          </m:ctrlPr>
-                        </m:sSubPr>
-                        <m:e>
-                          <m:r>
-                            <w:rPr>
-                              <w:rFonts w:eastAsiaTheme="minorEastAsia"/>
-                            </w:rPr>
-                            <m:t>u</m:t>
-                          </m:r>
-                        </m:e>
-                        <m:sub>
-                          <m:r>
-                            <w:rPr>
-                              <w:rFonts w:eastAsiaTheme="minorEastAsia"/>
-                            </w:rPr>
-                            <m:t>0</m:t>
-                          </m:r>
-                        </m:sub>
-                      </m:sSub>
-                      <m:r>
-                        <w:rPr>
-                          <w:rFonts w:eastAsiaTheme="minorEastAsia"/>
-                        </w:rPr>
-                        <m:t>m</m:t>
-                      </m:r>
-                      <m:r>
-                        <w:rPr>
-                          <w:rFonts w:eastAsiaTheme="minorEastAsia"/>
-                        </w:rPr>
-                        <m:t>+</m:t>
-                      </m:r>
-                      <m:sSub>
-                        <m:sSubPr>
-                          <m:ctrlPr>
-                            <w:rPr>
-                              <w:rFonts w:eastAsiaTheme="minorEastAsia"/>
-                              <w:i/>
-                            </w:rPr>
-                          </m:ctrlPr>
-                        </m:sSubPr>
-                        <m:e>
-                          <m:r>
-                            <w:rPr>
-                              <w:rFonts w:eastAsiaTheme="minorEastAsia"/>
-                            </w:rPr>
-                            <m:t>v</m:t>
-                          </m:r>
-                        </m:e>
-                        <m:sub>
-                          <m:r>
-                            <w:rPr>
-                              <w:rFonts w:eastAsiaTheme="minorEastAsia"/>
-                            </w:rPr>
-                            <m:t>0</m:t>
-                          </m:r>
-                        </m:sub>
-                      </m:sSub>
-                      <m:r>
-                        <w:rPr>
-                          <w:rFonts w:eastAsiaTheme="minorEastAsia"/>
-                        </w:rPr>
-                        <m:t>n</m:t>
-                      </m:r>
-                    </m:e>
-                  </m:d>
-                </m:sup>
-              </m:sSup>
-            </m:e>
-          </m:d>
-          <m:r>
-            <w:rPr>
-              <w:rFonts w:eastAsiaTheme="minorEastAsia"/>
-              <w:color w:val="E97132" w:themeColor="accent2"/>
-            </w:rPr>
-            <m:t>=</m:t>
-          </m:r>
-          <m:r>
-            <m:rPr>
-              <m:scr m:val="script"/>
-            </m:rPr>
-            <w:rPr>
-              <w:rFonts w:eastAsiaTheme="minorEastAsia"/>
-            </w:rPr>
-            <m:t>F</m:t>
-          </m:r>
-          <m:d>
-            <m:dPr>
-              <m:begChr m:val="["/>
-              <m:endChr m:val="]"/>
-              <m:ctrlPr>
-                <w:rPr>
-                  <w:rFonts w:eastAsiaTheme="minorEastAsia"/>
-                  <w:i/>
-                </w:rPr>
-              </m:ctrlPr>
-            </m:dPr>
-            <m:e>
-              <m:sSup>
-                <m:sSupPr>
-                  <m:ctrlPr>
-                    <w:rPr>
-                      <w:rFonts w:eastAsiaTheme="minorEastAsia"/>
-                      <w:i/>
-                    </w:rPr>
-                  </m:ctrlPr>
-                </m:sSupPr>
-                <m:e>
-                  <m:r>
-                    <w:rPr>
-                      <w:rFonts w:eastAsiaTheme="minorEastAsia"/>
-                    </w:rPr>
-                    <m:t>e</m:t>
-                  </m:r>
-                </m:e>
-                <m:sup>
-                  <m:r>
-                    <w:rPr>
-                      <w:rFonts w:eastAsiaTheme="minorEastAsia"/>
-                    </w:rPr>
-                    <m:t>-</m:t>
-                  </m:r>
-                  <m:r>
-                    <w:rPr>
-                      <w:rFonts w:eastAsiaTheme="minorEastAsia"/>
-                    </w:rPr>
-                    <m:t>i2π</m:t>
-                  </m:r>
-                  <m:d>
-                    <m:dPr>
-                      <m:ctrlPr>
-                        <w:rPr>
-                          <w:rFonts w:eastAsiaTheme="minorEastAsia"/>
-                          <w:i/>
-                        </w:rPr>
-                      </m:ctrlPr>
-                    </m:dPr>
-                    <m:e>
-                      <m:sSub>
-                        <m:sSubPr>
-                          <m:ctrlPr>
-                            <w:rPr>
-                              <w:rFonts w:eastAsiaTheme="minorEastAsia"/>
-                              <w:i/>
-                            </w:rPr>
-                          </m:ctrlPr>
-                        </m:sSubPr>
-                        <m:e>
-                          <m:r>
-                            <w:rPr>
-                              <w:rFonts w:eastAsiaTheme="minorEastAsia"/>
-                            </w:rPr>
-                            <m:t>u</m:t>
-                          </m:r>
-                        </m:e>
-                        <m:sub>
-                          <m:r>
-                            <w:rPr>
-                              <w:rFonts w:eastAsiaTheme="minorEastAsia"/>
-                            </w:rPr>
-                            <m:t>0</m:t>
-                          </m:r>
-                        </m:sub>
-                      </m:sSub>
-                      <m:d>
-                        <m:dPr>
-                          <m:ctrlPr>
-                            <w:rPr>
-                              <w:rFonts w:eastAsiaTheme="minorEastAsia"/>
-                              <w:i/>
-                            </w:rPr>
-                          </m:ctrlPr>
-                        </m:dPr>
-                        <m:e>
-                          <m:r>
-                            <w:rPr>
-                              <w:rFonts w:eastAsiaTheme="minorEastAsia"/>
-                            </w:rPr>
-                            <m:t>-</m:t>
-                          </m:r>
-                          <m:r>
-                            <w:rPr>
-                              <w:rFonts w:eastAsiaTheme="minorEastAsia"/>
-                            </w:rPr>
-                            <m:t>m</m:t>
-                          </m:r>
-                        </m:e>
-                      </m:d>
-                      <m:r>
-                        <w:rPr>
-                          <w:rFonts w:eastAsiaTheme="minorEastAsia"/>
-                        </w:rPr>
-                        <m:t>+</m:t>
-                      </m:r>
-                      <m:sSub>
-                        <m:sSubPr>
-                          <m:ctrlPr>
-                            <w:rPr>
-                              <w:rFonts w:eastAsiaTheme="minorEastAsia"/>
-                              <w:i/>
-                            </w:rPr>
-                          </m:ctrlPr>
-                        </m:sSubPr>
-                        <m:e>
-                          <m:r>
-                            <w:rPr>
-                              <w:rFonts w:eastAsiaTheme="minorEastAsia"/>
-                            </w:rPr>
-                            <m:t>v</m:t>
-                          </m:r>
-                        </m:e>
-                        <m:sub>
-                          <m:r>
-                            <w:rPr>
-                              <w:rFonts w:eastAsiaTheme="minorEastAsia"/>
-                            </w:rPr>
-                            <m:t>0</m:t>
-                          </m:r>
-                        </m:sub>
-                      </m:sSub>
-                      <m:d>
-                        <m:dPr>
-                          <m:ctrlPr>
-                            <w:rPr>
-                              <w:rFonts w:eastAsiaTheme="minorEastAsia"/>
-                              <w:i/>
-                            </w:rPr>
-                          </m:ctrlPr>
-                        </m:dPr>
-                        <m:e>
-                          <m:r>
-                            <w:rPr>
-                              <w:rFonts w:eastAsiaTheme="minorEastAsia"/>
-                            </w:rPr>
-                            <m:t>-</m:t>
-                          </m:r>
-                          <m:r>
-                            <w:rPr>
-                              <w:rFonts w:eastAsiaTheme="minorEastAsia"/>
-                            </w:rPr>
-                            <m:t>n</m:t>
-                          </m:r>
-                        </m:e>
-                      </m:d>
-                    </m:e>
-                  </m:d>
-                </m:sup>
-              </m:sSup>
-            </m:e>
-          </m:d>
-          <m:r>
-            <w:rPr>
-              <w:rFonts w:eastAsiaTheme="minorEastAsia"/>
-            </w:rPr>
-            <m:t>=δ</m:t>
-          </m:r>
-          <m:d>
-            <m:dPr>
-              <m:ctrlPr>
-                <w:rPr>
-                  <w:rFonts w:eastAsiaTheme="minorEastAsia"/>
-                  <w:i/>
-                </w:rPr>
-              </m:ctrlPr>
-            </m:dPr>
-            <m:e>
-              <m:r>
-                <w:rPr>
-                  <w:rFonts w:eastAsiaTheme="minorEastAsia"/>
-                </w:rPr>
-                <m:t>u-</m:t>
-              </m:r>
-              <m:sSub>
-                <m:sSubPr>
-                  <m:ctrlPr>
-                    <w:rPr>
-                      <w:rFonts w:eastAsiaTheme="minorEastAsia"/>
-                      <w:i/>
-                    </w:rPr>
-                  </m:ctrlPr>
-                </m:sSubPr>
-                <m:e>
-                  <m:r>
-                    <w:rPr>
-                      <w:rFonts w:eastAsiaTheme="minorEastAsia"/>
-                    </w:rPr>
-                    <m:t>u</m:t>
-                  </m:r>
-                </m:e>
-                <m:sub>
-                  <m:r>
-                    <w:rPr>
-                      <w:rFonts w:eastAsiaTheme="minorEastAsia"/>
-                    </w:rPr>
-                    <m:t>0</m:t>
-                  </m:r>
-                </m:sub>
-              </m:sSub>
-              <m:r>
-                <w:rPr>
-                  <w:rFonts w:eastAsiaTheme="minorEastAsia"/>
-                </w:rPr>
-                <m:t>,v-</m:t>
-              </m:r>
-              <m:sSub>
-                <m:sSubPr>
-                  <m:ctrlPr>
-                    <w:rPr>
-                      <w:rFonts w:eastAsiaTheme="minorEastAsia"/>
-                      <w:i/>
-                    </w:rPr>
-                  </m:ctrlPr>
-                </m:sSubPr>
-                <m:e>
-                  <m:r>
-                    <w:rPr>
-                      <w:rFonts w:eastAsiaTheme="minorEastAsia"/>
-                    </w:rPr>
-                    <m:t>v</m:t>
-                  </m:r>
-                </m:e>
-                <m:sub>
-                  <m:r>
-                    <w:rPr>
-                      <w:rFonts w:eastAsiaTheme="minorEastAsia"/>
-                    </w:rPr>
-                    <m:t>0</m:t>
-                  </m:r>
-                </m:sub>
-              </m:sSub>
-            </m:e>
-          </m:d>
-        </m:oMath>
-      </m:oMathPara>
     </w:p>
     <w:sectPr>
       <w:pgSz w:w="12240" w:h="15840"/>
@@ -3169,7 +5209,6 @@
   <w:style w:type="character" w:default="1" w:styleId="a0">
     <w:name w:val="Default Paragraph Font"/>
     <w:uiPriority w:val="1"/>
-    <w:semiHidden/>
     <w:unhideWhenUsed/>
   </w:style>
   <w:style w:type="table" w:default="1" w:styleId="a1">

</xml_diff>